<commit_message>
Update achievement. Add students examples.
</commit_message>
<xml_diff>
--- a/lectures/13-Templates/info.docx
+++ b/lectures/13-Templates/info.docx
@@ -54,7 +54,23 @@
           <w:rFonts w:ascii="Times New Roman" w:eastAsia="BatangChe" w:hAnsi="Times New Roman" w:cs="Times New Roman"/>
           <w:lang w:val="en-US"/>
         </w:rPr>
-        <w:t>class Safearray {</w:t>
+        <w:t xml:space="preserve">class </w:t>
+      </w:r>
+      <w:proofErr w:type="spellStart"/>
+      <w:r>
+        <w:rPr>
+          <w:rFonts w:ascii="Times New Roman" w:eastAsia="BatangChe" w:hAnsi="Times New Roman" w:cs="Times New Roman"/>
+          <w:lang w:val="en-US"/>
+        </w:rPr>
+        <w:t>Safearray</w:t>
+      </w:r>
+      <w:proofErr w:type="spellEnd"/>
+      <w:r>
+        <w:rPr>
+          <w:rFonts w:ascii="Times New Roman" w:eastAsia="BatangChe" w:hAnsi="Times New Roman" w:cs="Times New Roman"/>
+          <w:lang w:val="en-US"/>
+        </w:rPr>
+        <w:t xml:space="preserve"> {</w:t>
       </w:r>
     </w:p>
     <w:p>
@@ -108,12 +124,14 @@
         </w:rPr>
         <w:t xml:space="preserve">Основная задача была – скрыть данные внутри и обезопасить. </w:t>
       </w:r>
+      <w:proofErr w:type="gramStart"/>
       <w:r>
         <w:rPr>
           <w:rFonts w:ascii="Times New Roman" w:eastAsia="BatangChe" w:hAnsi="Times New Roman" w:cs="Times New Roman"/>
         </w:rPr>
         <w:t>Очевидно</w:t>
       </w:r>
+      <w:proofErr w:type="gramEnd"/>
       <w:r>
         <w:rPr>
           <w:rFonts w:ascii="Times New Roman" w:eastAsia="BatangChe" w:hAnsi="Times New Roman" w:cs="Times New Roman"/>
@@ -180,6 +198,7 @@
         </w:rPr>
         <w:t xml:space="preserve"> </w:t>
       </w:r>
+      <w:proofErr w:type="spellStart"/>
       <w:r>
         <w:rPr>
           <w:rFonts w:ascii="Times New Roman" w:eastAsia="BatangChe" w:hAnsi="Times New Roman" w:cs="Times New Roman"/>
@@ -187,6 +206,7 @@
         </w:rPr>
         <w:t>SharedPointer</w:t>
       </w:r>
+      <w:proofErr w:type="spellEnd"/>
       <w:r>
         <w:rPr>
           <w:rFonts w:ascii="Times New Roman" w:eastAsia="BatangChe" w:hAnsi="Times New Roman" w:cs="Times New Roman"/>
@@ -328,6 +348,7 @@
         </w:rPr>
         <w:t xml:space="preserve"> </w:t>
       </w:r>
+      <w:proofErr w:type="gramStart"/>
       <w:r>
         <w:rPr>
           <w:rFonts w:ascii="Times New Roman" w:eastAsia="BatangChe" w:hAnsi="Times New Roman" w:cs="Times New Roman"/>
@@ -341,6 +362,7 @@
         </w:rPr>
         <w:t>(</w:t>
       </w:r>
+      <w:proofErr w:type="gramEnd"/>
       <w:r>
         <w:rPr>
           <w:rFonts w:ascii="Times New Roman" w:eastAsia="BatangChe" w:hAnsi="Times New Roman" w:cs="Times New Roman"/>
@@ -415,6 +437,7 @@
         </w:rPr>
         <w:t xml:space="preserve">* </w:t>
       </w:r>
+      <w:proofErr w:type="gramStart"/>
       <w:r>
         <w:rPr>
           <w:rFonts w:ascii="Times New Roman" w:eastAsia="BatangChe" w:hAnsi="Times New Roman" w:cs="Times New Roman"/>
@@ -428,6 +451,7 @@
         </w:rPr>
         <w:t>;\</w:t>
       </w:r>
+      <w:proofErr w:type="gramEnd"/>
     </w:p>
     <w:p>
       <w:pPr>
@@ -686,6 +710,7 @@
         </w:rPr>
         <w:t xml:space="preserve"> </w:t>
       </w:r>
+      <w:proofErr w:type="gramStart"/>
       <w:r>
         <w:rPr>
           <w:rFonts w:ascii="Times New Roman" w:eastAsia="BatangChe" w:hAnsi="Times New Roman" w:cs="Times New Roman"/>
@@ -699,6 +724,7 @@
         </w:rPr>
         <w:t>(</w:t>
       </w:r>
+      <w:proofErr w:type="gramEnd"/>
       <w:r>
         <w:rPr>
           <w:rFonts w:ascii="Times New Roman" w:eastAsia="BatangChe" w:hAnsi="Times New Roman" w:cs="Times New Roman"/>
@@ -739,7 +765,23 @@
           <w:rFonts w:ascii="Times New Roman" w:eastAsia="BatangChe" w:hAnsi="Times New Roman" w:cs="Times New Roman"/>
           <w:lang w:val="en-US"/>
         </w:rPr>
-        <w:t>class Array#Name {\</w:t>
+        <w:t xml:space="preserve">class </w:t>
+      </w:r>
+      <w:proofErr w:type="spellStart"/>
+      <w:r>
+        <w:rPr>
+          <w:rFonts w:ascii="Times New Roman" w:eastAsia="BatangChe" w:hAnsi="Times New Roman" w:cs="Times New Roman"/>
+          <w:lang w:val="en-US"/>
+        </w:rPr>
+        <w:t>Array#Name</w:t>
+      </w:r>
+      <w:proofErr w:type="spellEnd"/>
+      <w:r>
+        <w:rPr>
+          <w:rFonts w:ascii="Times New Roman" w:eastAsia="BatangChe" w:hAnsi="Times New Roman" w:cs="Times New Roman"/>
+          <w:lang w:val="en-US"/>
+        </w:rPr>
+        <w:t xml:space="preserve"> {\</w:t>
       </w:r>
     </w:p>
     <w:p>
@@ -756,8 +798,17 @@
           <w:lang w:val="en-US"/>
         </w:rPr>
         <w:tab/>
-        <w:t>Type* data;\</w:t>
-      </w:r>
+        <w:t xml:space="preserve">Type* </w:t>
+      </w:r>
+      <w:proofErr w:type="gramStart"/>
+      <w:r>
+        <w:rPr>
+          <w:rFonts w:ascii="Times New Roman" w:eastAsia="BatangChe" w:hAnsi="Times New Roman" w:cs="Times New Roman"/>
+          <w:lang w:val="en-US"/>
+        </w:rPr>
+        <w:t>data;\</w:t>
+      </w:r>
+      <w:proofErr w:type="gramEnd"/>
     </w:p>
     <w:p>
       <w:pPr>
@@ -807,6 +858,8 @@
         </w:rPr>
         <w:t xml:space="preserve">Синтаксис # - склеивание двух строк, если написать </w:t>
       </w:r>
+      <w:proofErr w:type="spellStart"/>
+      <w:proofErr w:type="gramStart"/>
       <w:r>
         <w:rPr>
           <w:rFonts w:ascii="Times New Roman" w:eastAsia="BatangChe" w:hAnsi="Times New Roman" w:cs="Times New Roman"/>
@@ -814,6 +867,8 @@
         </w:rPr>
         <w:t>ArrayName</w:t>
       </w:r>
+      <w:proofErr w:type="spellEnd"/>
+      <w:proofErr w:type="gramEnd"/>
       <w:r>
         <w:rPr>
           <w:rFonts w:ascii="Times New Roman" w:eastAsia="BatangChe" w:hAnsi="Times New Roman" w:cs="Times New Roman"/>
@@ -841,6 +896,7 @@
         </w:rPr>
         <w:t>(</w:t>
       </w:r>
+      <w:proofErr w:type="gramStart"/>
       <w:r>
         <w:rPr>
           <w:rFonts w:ascii="Times New Roman" w:eastAsia="BatangChe" w:hAnsi="Times New Roman" w:cs="Times New Roman"/>
@@ -861,6 +917,7 @@
         </w:rPr>
         <w:t>Int</w:t>
       </w:r>
+      <w:proofErr w:type="gramEnd"/>
       <w:r>
         <w:rPr>
           <w:rFonts w:ascii="Times New Roman" w:eastAsia="BatangChe" w:hAnsi="Times New Roman" w:cs="Times New Roman"/>
@@ -934,6 +991,7 @@
           <w:rFonts w:ascii="Times New Roman" w:eastAsia="BatangChe" w:hAnsi="Times New Roman" w:cs="Times New Roman"/>
         </w:rPr>
       </w:pPr>
+      <w:proofErr w:type="spellStart"/>
       <w:r>
         <w:rPr>
           <w:rFonts w:ascii="Times New Roman" w:eastAsia="BatangChe" w:hAnsi="Times New Roman" w:cs="Times New Roman"/>
@@ -941,6 +999,7 @@
         </w:rPr>
         <w:t>ArrayInt</w:t>
       </w:r>
+      <w:proofErr w:type="spellEnd"/>
       <w:r>
         <w:rPr>
           <w:rFonts w:ascii="Times New Roman" w:eastAsia="BatangChe" w:hAnsi="Times New Roman" w:cs="Times New Roman"/>
@@ -960,6 +1019,7 @@
         </w:rPr>
         <w:t xml:space="preserve">; </w:t>
       </w:r>
+      <w:proofErr w:type="spellStart"/>
       <w:r>
         <w:rPr>
           <w:rFonts w:ascii="Times New Roman" w:eastAsia="BatangChe" w:hAnsi="Times New Roman" w:cs="Times New Roman"/>
@@ -967,6 +1027,7 @@
         </w:rPr>
         <w:t>ArrayComplex</w:t>
       </w:r>
+      <w:proofErr w:type="spellEnd"/>
       <w:r>
         <w:rPr>
           <w:rFonts w:ascii="Times New Roman" w:eastAsia="BatangChe" w:hAnsi="Times New Roman" w:cs="Times New Roman"/>
@@ -1122,7 +1183,71 @@
           <w:lang w:val="en-US"/>
         </w:rPr>
         <w:tab/>
-        <w:t>T&amp; operator[](size_t i) { return data[i]; }</w:t>
+        <w:t xml:space="preserve">T&amp; </w:t>
+      </w:r>
+      <w:proofErr w:type="gramStart"/>
+      <w:r>
+        <w:rPr>
+          <w:rFonts w:ascii="Times New Roman" w:eastAsia="BatangChe" w:hAnsi="Times New Roman" w:cs="Times New Roman"/>
+          <w:lang w:val="en-US"/>
+        </w:rPr>
+        <w:t>operator[</w:t>
+      </w:r>
+      <w:proofErr w:type="gramEnd"/>
+      <w:r>
+        <w:rPr>
+          <w:rFonts w:ascii="Times New Roman" w:eastAsia="BatangChe" w:hAnsi="Times New Roman" w:cs="Times New Roman"/>
+          <w:lang w:val="en-US"/>
+        </w:rPr>
+        <w:t>](</w:t>
+      </w:r>
+      <w:proofErr w:type="spellStart"/>
+      <w:r>
+        <w:rPr>
+          <w:rFonts w:ascii="Times New Roman" w:eastAsia="BatangChe" w:hAnsi="Times New Roman" w:cs="Times New Roman"/>
+          <w:lang w:val="en-US"/>
+        </w:rPr>
+        <w:t>size_t</w:t>
+      </w:r>
+      <w:proofErr w:type="spellEnd"/>
+      <w:r>
+        <w:rPr>
+          <w:rFonts w:ascii="Times New Roman" w:eastAsia="BatangChe" w:hAnsi="Times New Roman" w:cs="Times New Roman"/>
+          <w:lang w:val="en-US"/>
+        </w:rPr>
+        <w:t xml:space="preserve"> </w:t>
+      </w:r>
+      <w:proofErr w:type="spellStart"/>
+      <w:r>
+        <w:rPr>
+          <w:rFonts w:ascii="Times New Roman" w:eastAsia="BatangChe" w:hAnsi="Times New Roman" w:cs="Times New Roman"/>
+          <w:lang w:val="en-US"/>
+        </w:rPr>
+        <w:t>i</w:t>
+      </w:r>
+      <w:proofErr w:type="spellEnd"/>
+      <w:r>
+        <w:rPr>
+          <w:rFonts w:ascii="Times New Roman" w:eastAsia="BatangChe" w:hAnsi="Times New Roman" w:cs="Times New Roman"/>
+          <w:lang w:val="en-US"/>
+        </w:rPr>
+        <w:t>) { return data[</w:t>
+      </w:r>
+      <w:proofErr w:type="spellStart"/>
+      <w:r>
+        <w:rPr>
+          <w:rFonts w:ascii="Times New Roman" w:eastAsia="BatangChe" w:hAnsi="Times New Roman" w:cs="Times New Roman"/>
+          <w:lang w:val="en-US"/>
+        </w:rPr>
+        <w:t>i</w:t>
+      </w:r>
+      <w:proofErr w:type="spellEnd"/>
+      <w:r>
+        <w:rPr>
+          <w:rFonts w:ascii="Times New Roman" w:eastAsia="BatangChe" w:hAnsi="Times New Roman" w:cs="Times New Roman"/>
+          <w:lang w:val="en-US"/>
+        </w:rPr>
+        <w:t>]; }</w:t>
       </w:r>
     </w:p>
     <w:p>
@@ -1217,6 +1342,7 @@
         </w:rPr>
         <w:t xml:space="preserve"> можно писать </w:t>
       </w:r>
+      <w:proofErr w:type="spellStart"/>
       <w:r>
         <w:rPr>
           <w:rFonts w:ascii="Times New Roman" w:eastAsia="BatangChe" w:hAnsi="Times New Roman" w:cs="Times New Roman"/>
@@ -1224,6 +1350,7 @@
         </w:rPr>
         <w:t>typename</w:t>
       </w:r>
+      <w:proofErr w:type="spellEnd"/>
       <w:r>
         <w:rPr>
           <w:rFonts w:ascii="Times New Roman" w:eastAsia="BatangChe" w:hAnsi="Times New Roman" w:cs="Times New Roman"/>
@@ -1277,6 +1404,7 @@
         </w:rPr>
         <w:t xml:space="preserve">&gt; </w:t>
       </w:r>
+      <w:proofErr w:type="spellStart"/>
       <w:r>
         <w:rPr>
           <w:rFonts w:ascii="Times New Roman" w:eastAsia="BatangChe" w:hAnsi="Times New Roman" w:cs="Times New Roman"/>
@@ -1284,6 +1412,7 @@
         </w:rPr>
         <w:t>arrayint</w:t>
       </w:r>
+      <w:proofErr w:type="spellEnd"/>
       <w:r>
         <w:rPr>
           <w:rFonts w:ascii="Times New Roman" w:eastAsia="BatangChe" w:hAnsi="Times New Roman" w:cs="Times New Roman"/>
@@ -1349,6 +1478,7 @@
         </w:rPr>
         <w:t>.</w:t>
       </w:r>
+      <w:proofErr w:type="spellStart"/>
       <w:r>
         <w:rPr>
           <w:rFonts w:ascii="Times New Roman" w:eastAsia="BatangChe" w:hAnsi="Times New Roman" w:cs="Times New Roman"/>
@@ -1356,6 +1486,7 @@
         </w:rPr>
         <w:t>cpp</w:t>
       </w:r>
+      <w:proofErr w:type="spellEnd"/>
       <w:r>
         <w:rPr>
           <w:rFonts w:ascii="Times New Roman" w:eastAsia="BatangChe" w:hAnsi="Times New Roman" w:cs="Times New Roman"/>
@@ -1388,6 +1519,7 @@
         </w:rPr>
         <w:t>[</w:t>
       </w:r>
+      <w:proofErr w:type="spellStart"/>
       <w:r>
         <w:rPr>
           <w:rFonts w:ascii="Times New Roman" w:eastAsia="BatangChe" w:hAnsi="Times New Roman" w:cs="Times New Roman"/>
@@ -1395,6 +1527,7 @@
         </w:rPr>
         <w:t>i</w:t>
       </w:r>
+      <w:proofErr w:type="spellEnd"/>
       <w:r>
         <w:rPr>
           <w:rFonts w:ascii="Times New Roman" w:eastAsia="BatangChe" w:hAnsi="Times New Roman" w:cs="Times New Roman"/>
@@ -1435,6 +1568,7 @@
         </w:rPr>
         <w:t xml:space="preserve">&gt; </w:t>
       </w:r>
+      <w:proofErr w:type="spellStart"/>
       <w:r>
         <w:rPr>
           <w:rFonts w:ascii="Times New Roman" w:eastAsia="BatangChe" w:hAnsi="Times New Roman" w:cs="Times New Roman"/>
@@ -1442,6 +1576,7 @@
         </w:rPr>
         <w:t>arraydouble</w:t>
       </w:r>
+      <w:proofErr w:type="spellEnd"/>
       <w:r>
         <w:rPr>
           <w:rFonts w:ascii="Times New Roman" w:eastAsia="BatangChe" w:hAnsi="Times New Roman" w:cs="Times New Roman"/>
@@ -1505,7 +1640,55 @@
           <w:rFonts w:ascii="Times New Roman" w:eastAsia="BatangChe" w:hAnsi="Times New Roman" w:cs="Times New Roman"/>
           <w:lang w:val="en-US"/>
         </w:rPr>
-        <w:t>T&amp; Array&lt;T&gt; :: operator[](size_t i)</w:t>
+        <w:t>T&amp; Array&lt;T</w:t>
+      </w:r>
+      <w:proofErr w:type="gramStart"/>
+      <w:r>
+        <w:rPr>
+          <w:rFonts w:ascii="Times New Roman" w:eastAsia="BatangChe" w:hAnsi="Times New Roman" w:cs="Times New Roman"/>
+          <w:lang w:val="en-US"/>
+        </w:rPr>
+        <w:t>&gt; :</w:t>
+      </w:r>
+      <w:proofErr w:type="gramEnd"/>
+      <w:r>
+        <w:rPr>
+          <w:rFonts w:ascii="Times New Roman" w:eastAsia="BatangChe" w:hAnsi="Times New Roman" w:cs="Times New Roman"/>
+          <w:lang w:val="en-US"/>
+        </w:rPr>
+        <w:t>: operator[](</w:t>
+      </w:r>
+      <w:proofErr w:type="spellStart"/>
+      <w:r>
+        <w:rPr>
+          <w:rFonts w:ascii="Times New Roman" w:eastAsia="BatangChe" w:hAnsi="Times New Roman" w:cs="Times New Roman"/>
+          <w:lang w:val="en-US"/>
+        </w:rPr>
+        <w:t>size_t</w:t>
+      </w:r>
+      <w:proofErr w:type="spellEnd"/>
+      <w:r>
+        <w:rPr>
+          <w:rFonts w:ascii="Times New Roman" w:eastAsia="BatangChe" w:hAnsi="Times New Roman" w:cs="Times New Roman"/>
+          <w:lang w:val="en-US"/>
+        </w:rPr>
+        <w:t xml:space="preserve"> </w:t>
+      </w:r>
+      <w:proofErr w:type="spellStart"/>
+      <w:r>
+        <w:rPr>
+          <w:rFonts w:ascii="Times New Roman" w:eastAsia="BatangChe" w:hAnsi="Times New Roman" w:cs="Times New Roman"/>
+          <w:lang w:val="en-US"/>
+        </w:rPr>
+        <w:t>i</w:t>
+      </w:r>
+      <w:proofErr w:type="spellEnd"/>
+      <w:r>
+        <w:rPr>
+          <w:rFonts w:ascii="Times New Roman" w:eastAsia="BatangChe" w:hAnsi="Times New Roman" w:cs="Times New Roman"/>
+          <w:lang w:val="en-US"/>
+        </w:rPr>
+        <w:t>)</w:t>
       </w:r>
     </w:p>
     <w:p>
@@ -1537,7 +1720,23 @@
           <w:rFonts w:ascii="Times New Roman" w:eastAsia="BatangChe" w:hAnsi="Times New Roman" w:cs="Times New Roman"/>
           <w:lang w:val="en-US"/>
         </w:rPr>
-        <w:t xml:space="preserve">return data[i]; </w:t>
+        <w:t>return data[</w:t>
+      </w:r>
+      <w:proofErr w:type="spellStart"/>
+      <w:r>
+        <w:rPr>
+          <w:rFonts w:ascii="Times New Roman" w:eastAsia="BatangChe" w:hAnsi="Times New Roman" w:cs="Times New Roman"/>
+          <w:lang w:val="en-US"/>
+        </w:rPr>
+        <w:t>i</w:t>
+      </w:r>
+      <w:proofErr w:type="spellEnd"/>
+      <w:r>
+        <w:rPr>
+          <w:rFonts w:ascii="Times New Roman" w:eastAsia="BatangChe" w:hAnsi="Times New Roman" w:cs="Times New Roman"/>
+          <w:lang w:val="en-US"/>
+        </w:rPr>
+        <w:t xml:space="preserve">]; </w:t>
       </w:r>
     </w:p>
     <w:p>
@@ -1569,7 +1768,23 @@
           <w:rFonts w:ascii="Times New Roman" w:eastAsia="BatangChe" w:hAnsi="Times New Roman" w:cs="Times New Roman"/>
           <w:lang w:val="en-US"/>
         </w:rPr>
-        <w:t>#include “Array_impl.h”</w:t>
+        <w:t>#include “</w:t>
+      </w:r>
+      <w:proofErr w:type="spellStart"/>
+      <w:r>
+        <w:rPr>
+          <w:rFonts w:ascii="Times New Roman" w:eastAsia="BatangChe" w:hAnsi="Times New Roman" w:cs="Times New Roman"/>
+          <w:lang w:val="en-US"/>
+        </w:rPr>
+        <w:t>Array_impl.h</w:t>
+      </w:r>
+      <w:proofErr w:type="spellEnd"/>
+      <w:r>
+        <w:rPr>
+          <w:rFonts w:ascii="Times New Roman" w:eastAsia="BatangChe" w:hAnsi="Times New Roman" w:cs="Times New Roman"/>
+          <w:lang w:val="en-US"/>
+        </w:rPr>
+        <w:t>”</w:t>
       </w:r>
     </w:p>
     <w:p>
@@ -1624,6 +1839,7 @@
         </w:rPr>
         <w:t>_</w:t>
       </w:r>
+      <w:proofErr w:type="spellStart"/>
       <w:r>
         <w:rPr>
           <w:rFonts w:ascii="Times New Roman" w:eastAsia="BatangChe" w:hAnsi="Times New Roman" w:cs="Times New Roman"/>
@@ -1631,6 +1847,7 @@
         </w:rPr>
         <w:t>impl</w:t>
       </w:r>
+      <w:proofErr w:type="spellEnd"/>
       <w:r>
         <w:rPr>
           <w:rFonts w:ascii="Times New Roman" w:eastAsia="BatangChe" w:hAnsi="Times New Roman" w:cs="Times New Roman"/>
@@ -1691,6 +1908,7 @@
         </w:rPr>
         <w:t xml:space="preserve"> &lt;</w:t>
       </w:r>
+      <w:proofErr w:type="spellStart"/>
       <w:r>
         <w:rPr>
           <w:rFonts w:ascii="Times New Roman" w:eastAsia="BatangChe" w:hAnsi="Times New Roman" w:cs="Times New Roman"/>
@@ -1698,6 +1916,7 @@
         </w:rPr>
         <w:t>typename</w:t>
       </w:r>
+      <w:proofErr w:type="spellEnd"/>
       <w:r>
         <w:rPr>
           <w:rFonts w:ascii="Times New Roman" w:eastAsia="BatangChe" w:hAnsi="Times New Roman" w:cs="Times New Roman"/>
@@ -1767,6 +1986,7 @@
         </w:rPr>
         <w:t xml:space="preserve"> </w:t>
       </w:r>
+      <w:proofErr w:type="spellStart"/>
       <w:r>
         <w:rPr>
           <w:rFonts w:ascii="Times New Roman" w:eastAsia="BatangChe" w:hAnsi="Times New Roman" w:cs="Times New Roman"/>
@@ -1774,6 +1994,7 @@
         </w:rPr>
         <w:t>t</w:t>
       </w:r>
+      <w:proofErr w:type="spellEnd"/>
       <w:r>
         <w:rPr>
           <w:rFonts w:ascii="Times New Roman" w:eastAsia="BatangChe" w:hAnsi="Times New Roman" w:cs="Times New Roman"/>
@@ -1873,7 +2094,28 @@
         <w:rPr>
           <w:rFonts w:ascii="Times New Roman" w:eastAsia="BatangChe" w:hAnsi="Times New Roman" w:cs="Times New Roman"/>
         </w:rPr>
-        <w:t>} // код меняющий местами два объекта любого типа. Какое неявное предположение делается о классах, которые используются в этой функции? У них должен быть конструктор копирования и оператор присваивания. По тексту шаблона невозможно понять, будет ли работать эта функция для конкретного класса. Процесс инстан</w:t>
+        <w:t xml:space="preserve">} // </w:t>
+      </w:r>
+      <w:proofErr w:type="gramStart"/>
+      <w:r>
+        <w:rPr>
+          <w:rFonts w:ascii="Times New Roman" w:eastAsia="BatangChe" w:hAnsi="Times New Roman" w:cs="Times New Roman"/>
+        </w:rPr>
+        <w:t>код</w:t>
+      </w:r>
+      <w:proofErr w:type="gramEnd"/>
+      <w:r>
+        <w:rPr>
+          <w:rFonts w:ascii="Times New Roman" w:eastAsia="BatangChe" w:hAnsi="Times New Roman" w:cs="Times New Roman"/>
+        </w:rPr>
+        <w:t xml:space="preserve"> меняющий местами два объекта любого типа. Какое неявное предположение делается о классах, которые используются в этой функции? У них должен быть конструктор копирования и оператор присваивания. По тексту шаблона невозможно понять, будет ли работать эта функция для конкретного класса. Процесс </w:t>
+      </w:r>
+      <w:proofErr w:type="spellStart"/>
+      <w:r>
+        <w:rPr>
+          <w:rFonts w:ascii="Times New Roman" w:eastAsia="BatangChe" w:hAnsi="Times New Roman" w:cs="Times New Roman"/>
+        </w:rPr>
+        <w:t>инстан</w:t>
       </w:r>
       <w:r>
         <w:rPr>
@@ -1885,7 +2127,14 @@
         <w:rPr>
           <w:rFonts w:ascii="Times New Roman" w:eastAsia="BatangChe" w:hAnsi="Times New Roman" w:cs="Times New Roman"/>
         </w:rPr>
-        <w:t>ирования (</w:t>
+        <w:t>ирования</w:t>
+      </w:r>
+      <w:proofErr w:type="spellEnd"/>
+      <w:r>
+        <w:rPr>
+          <w:rFonts w:ascii="Times New Roman" w:eastAsia="BatangChe" w:hAnsi="Times New Roman" w:cs="Times New Roman"/>
+        </w:rPr>
+        <w:t xml:space="preserve"> (</w:t>
       </w:r>
       <w:r>
         <w:rPr>
@@ -1921,6 +2170,7 @@
         </w:rPr>
         <w:t xml:space="preserve"> </w:t>
       </w:r>
+      <w:proofErr w:type="spellStart"/>
       <w:r>
         <w:rPr>
           <w:rFonts w:ascii="Times New Roman" w:eastAsia="BatangChe" w:hAnsi="Times New Roman" w:cs="Times New Roman"/>
@@ -1928,6 +2178,7 @@
         </w:rPr>
         <w:t>i</w:t>
       </w:r>
+      <w:proofErr w:type="spellEnd"/>
       <w:r>
         <w:rPr>
           <w:rFonts w:ascii="Times New Roman" w:eastAsia="BatangChe" w:hAnsi="Times New Roman" w:cs="Times New Roman"/>
@@ -1994,6 +2245,8 @@
         </w:rPr>
         <w:t>&gt;(</w:t>
       </w:r>
+      <w:proofErr w:type="spellStart"/>
+      <w:proofErr w:type="gramStart"/>
       <w:r>
         <w:rPr>
           <w:rFonts w:ascii="Times New Roman" w:eastAsia="BatangChe" w:hAnsi="Times New Roman" w:cs="Times New Roman"/>
@@ -2001,6 +2254,7 @@
         </w:rPr>
         <w:t>i</w:t>
       </w:r>
+      <w:proofErr w:type="spellEnd"/>
       <w:r>
         <w:rPr>
           <w:rFonts w:ascii="Times New Roman" w:eastAsia="BatangChe" w:hAnsi="Times New Roman" w:cs="Times New Roman"/>
@@ -2014,6 +2268,7 @@
         </w:rPr>
         <w:t>j</w:t>
       </w:r>
+      <w:proofErr w:type="gramEnd"/>
       <w:r>
         <w:rPr>
           <w:rFonts w:ascii="Times New Roman" w:eastAsia="BatangChe" w:hAnsi="Times New Roman" w:cs="Times New Roman"/>
@@ -2047,6 +2302,8 @@
         </w:rPr>
         <w:t>(</w:t>
       </w:r>
+      <w:proofErr w:type="spellStart"/>
+      <w:proofErr w:type="gramStart"/>
       <w:r>
         <w:rPr>
           <w:rFonts w:ascii="Times New Roman" w:eastAsia="BatangChe" w:hAnsi="Times New Roman" w:cs="Times New Roman"/>
@@ -2054,6 +2311,7 @@
         </w:rPr>
         <w:t>i</w:t>
       </w:r>
+      <w:proofErr w:type="spellEnd"/>
       <w:r>
         <w:rPr>
           <w:rFonts w:ascii="Times New Roman" w:eastAsia="BatangChe" w:hAnsi="Times New Roman" w:cs="Times New Roman"/>
@@ -2067,6 +2325,7 @@
         </w:rPr>
         <w:t>j</w:t>
       </w:r>
+      <w:proofErr w:type="gramEnd"/>
       <w:r>
         <w:rPr>
           <w:rFonts w:ascii="Times New Roman" w:eastAsia="BatangChe" w:hAnsi="Times New Roman" w:cs="Times New Roman"/>
@@ -2151,7 +2410,23 @@
           <w:lang w:val="en-US"/>
         </w:rPr>
         <w:tab/>
-        <w:t>S second; };</w:t>
+        <w:t>S second</w:t>
+      </w:r>
+      <w:proofErr w:type="gramStart"/>
+      <w:r>
+        <w:rPr>
+          <w:rFonts w:ascii="Times New Roman" w:eastAsia="BatangChe" w:hAnsi="Times New Roman" w:cs="Times New Roman"/>
+          <w:lang w:val="en-US"/>
+        </w:rPr>
+        <w:t>; }</w:t>
+      </w:r>
+      <w:proofErr w:type="gramEnd"/>
+      <w:r>
+        <w:rPr>
+          <w:rFonts w:ascii="Times New Roman" w:eastAsia="BatangChe" w:hAnsi="Times New Roman" w:cs="Times New Roman"/>
+          <w:lang w:val="en-US"/>
+        </w:rPr>
+        <w:t>;</w:t>
       </w:r>
     </w:p>
     <w:p>
@@ -2201,6 +2476,7 @@
         </w:rPr>
         <w:t xml:space="preserve">&gt; </w:t>
       </w:r>
+      <w:proofErr w:type="spellStart"/>
       <w:r>
         <w:rPr>
           <w:rFonts w:ascii="Times New Roman" w:eastAsia="BatangChe" w:hAnsi="Times New Roman" w:cs="Times New Roman"/>
@@ -2208,11 +2484,26 @@
         </w:rPr>
         <w:t>idp</w:t>
       </w:r>
-      <w:r>
-        <w:rPr>
-          <w:rFonts w:ascii="Times New Roman" w:eastAsia="BatangChe" w:hAnsi="Times New Roman" w:cs="Times New Roman"/>
-        </w:rPr>
-        <w:t xml:space="preserve">; // такие структуры удобны, много где используются – ключ+значение или </w:t>
+      <w:proofErr w:type="spellEnd"/>
+      <w:r>
+        <w:rPr>
+          <w:rFonts w:ascii="Times New Roman" w:eastAsia="BatangChe" w:hAnsi="Times New Roman" w:cs="Times New Roman"/>
+        </w:rPr>
+        <w:t xml:space="preserve">; // такие структуры удобны, много где используются – </w:t>
+      </w:r>
+      <w:proofErr w:type="spellStart"/>
+      <w:r>
+        <w:rPr>
+          <w:rFonts w:ascii="Times New Roman" w:eastAsia="BatangChe" w:hAnsi="Times New Roman" w:cs="Times New Roman"/>
+        </w:rPr>
+        <w:t>ключ+значение</w:t>
+      </w:r>
+      <w:proofErr w:type="spellEnd"/>
+      <w:r>
+        <w:rPr>
+          <w:rFonts w:ascii="Times New Roman" w:eastAsia="BatangChe" w:hAnsi="Times New Roman" w:cs="Times New Roman"/>
+        </w:rPr>
+        <w:t xml:space="preserve"> или </w:t>
       </w:r>
       <w:r>
         <w:rPr>
@@ -2422,6 +2713,7 @@
           <w:lang w:val="en-US"/>
         </w:rPr>
       </w:pPr>
+      <w:proofErr w:type="spellStart"/>
       <w:r>
         <w:rPr>
           <w:rFonts w:ascii="Times New Roman" w:eastAsia="BatangChe" w:hAnsi="Times New Roman" w:cs="Times New Roman"/>
@@ -2429,6 +2721,7 @@
         </w:rPr>
         <w:t>copy.h</w:t>
       </w:r>
+      <w:proofErr w:type="spellEnd"/>
     </w:p>
     <w:p>
       <w:pPr>
@@ -2476,7 +2769,41 @@
           <w:lang w:val="en-US"/>
         </w:rPr>
         <w:tab/>
-        <w:t>if (a.size() != b.size()) return false;</w:t>
+        <w:t>if (</w:t>
+      </w:r>
+      <w:proofErr w:type="spellStart"/>
+      <w:proofErr w:type="gramStart"/>
+      <w:r>
+        <w:rPr>
+          <w:rFonts w:ascii="Times New Roman" w:eastAsia="BatangChe" w:hAnsi="Times New Roman" w:cs="Times New Roman"/>
+          <w:lang w:val="en-US"/>
+        </w:rPr>
+        <w:t>a.size</w:t>
+      </w:r>
+      <w:proofErr w:type="spellEnd"/>
+      <w:proofErr w:type="gramEnd"/>
+      <w:r>
+        <w:rPr>
+          <w:rFonts w:ascii="Times New Roman" w:eastAsia="BatangChe" w:hAnsi="Times New Roman" w:cs="Times New Roman"/>
+          <w:lang w:val="en-US"/>
+        </w:rPr>
+        <w:t xml:space="preserve">() != </w:t>
+      </w:r>
+      <w:proofErr w:type="spellStart"/>
+      <w:r>
+        <w:rPr>
+          <w:rFonts w:ascii="Times New Roman" w:eastAsia="BatangChe" w:hAnsi="Times New Roman" w:cs="Times New Roman"/>
+          <w:lang w:val="en-US"/>
+        </w:rPr>
+        <w:t>b.size</w:t>
+      </w:r>
+      <w:proofErr w:type="spellEnd"/>
+      <w:r>
+        <w:rPr>
+          <w:rFonts w:ascii="Times New Roman" w:eastAsia="BatangChe" w:hAnsi="Times New Roman" w:cs="Times New Roman"/>
+          <w:lang w:val="en-US"/>
+        </w:rPr>
+        <w:t>()) return false;</w:t>
       </w:r>
     </w:p>
     <w:p>
@@ -2517,7 +2844,86 @@
           <w:lang w:val="en-US"/>
         </w:rPr>
         <w:tab/>
-        <w:t>for(int i=0; i&lt;a.size(); i++)</w:t>
+      </w:r>
+      <w:proofErr w:type="gramStart"/>
+      <w:r>
+        <w:rPr>
+          <w:rFonts w:ascii="Times New Roman" w:eastAsia="BatangChe" w:hAnsi="Times New Roman" w:cs="Times New Roman"/>
+          <w:lang w:val="en-US"/>
+        </w:rPr>
+        <w:t>for(</w:t>
+      </w:r>
+      <w:proofErr w:type="gramEnd"/>
+      <w:r>
+        <w:rPr>
+          <w:rFonts w:ascii="Times New Roman" w:eastAsia="BatangChe" w:hAnsi="Times New Roman" w:cs="Times New Roman"/>
+          <w:lang w:val="en-US"/>
+        </w:rPr>
+        <w:t xml:space="preserve">int </w:t>
+      </w:r>
+      <w:proofErr w:type="spellStart"/>
+      <w:r>
+        <w:rPr>
+          <w:rFonts w:ascii="Times New Roman" w:eastAsia="BatangChe" w:hAnsi="Times New Roman" w:cs="Times New Roman"/>
+          <w:lang w:val="en-US"/>
+        </w:rPr>
+        <w:t>i</w:t>
+      </w:r>
+      <w:proofErr w:type="spellEnd"/>
+      <w:r>
+        <w:rPr>
+          <w:rFonts w:ascii="Times New Roman" w:eastAsia="BatangChe" w:hAnsi="Times New Roman" w:cs="Times New Roman"/>
+          <w:lang w:val="en-US"/>
+        </w:rPr>
+        <w:t xml:space="preserve">=0; </w:t>
+      </w:r>
+      <w:proofErr w:type="spellStart"/>
+      <w:r>
+        <w:rPr>
+          <w:rFonts w:ascii="Times New Roman" w:eastAsia="BatangChe" w:hAnsi="Times New Roman" w:cs="Times New Roman"/>
+          <w:lang w:val="en-US"/>
+        </w:rPr>
+        <w:t>i</w:t>
+      </w:r>
+      <w:proofErr w:type="spellEnd"/>
+      <w:r>
+        <w:rPr>
+          <w:rFonts w:ascii="Times New Roman" w:eastAsia="BatangChe" w:hAnsi="Times New Roman" w:cs="Times New Roman"/>
+          <w:lang w:val="en-US"/>
+        </w:rPr>
+        <w:t>&lt;</w:t>
+      </w:r>
+      <w:proofErr w:type="spellStart"/>
+      <w:r>
+        <w:rPr>
+          <w:rFonts w:ascii="Times New Roman" w:eastAsia="BatangChe" w:hAnsi="Times New Roman" w:cs="Times New Roman"/>
+          <w:lang w:val="en-US"/>
+        </w:rPr>
+        <w:t>a.size</w:t>
+      </w:r>
+      <w:proofErr w:type="spellEnd"/>
+      <w:r>
+        <w:rPr>
+          <w:rFonts w:ascii="Times New Roman" w:eastAsia="BatangChe" w:hAnsi="Times New Roman" w:cs="Times New Roman"/>
+          <w:lang w:val="en-US"/>
+        </w:rPr>
+        <w:t xml:space="preserve">(); </w:t>
+      </w:r>
+      <w:proofErr w:type="spellStart"/>
+      <w:r>
+        <w:rPr>
+          <w:rFonts w:ascii="Times New Roman" w:eastAsia="BatangChe" w:hAnsi="Times New Roman" w:cs="Times New Roman"/>
+          <w:lang w:val="en-US"/>
+        </w:rPr>
+        <w:t>i</w:t>
+      </w:r>
+      <w:proofErr w:type="spellEnd"/>
+      <w:r>
+        <w:rPr>
+          <w:rFonts w:ascii="Times New Roman" w:eastAsia="BatangChe" w:hAnsi="Times New Roman" w:cs="Times New Roman"/>
+          <w:lang w:val="en-US"/>
+        </w:rPr>
+        <w:t>++)</w:t>
       </w:r>
     </w:p>
     <w:p>
@@ -2548,7 +2954,56 @@
           <w:lang w:val="en-US"/>
         </w:rPr>
         <w:tab/>
-        <w:t>a.set(i,b.get(i));</w:t>
+      </w:r>
+      <w:proofErr w:type="spellStart"/>
+      <w:r>
+        <w:rPr>
+          <w:rFonts w:ascii="Times New Roman" w:eastAsia="BatangChe" w:hAnsi="Times New Roman" w:cs="Times New Roman"/>
+          <w:lang w:val="en-US"/>
+        </w:rPr>
+        <w:t>a.set</w:t>
+      </w:r>
+      <w:proofErr w:type="spellEnd"/>
+      <w:r>
+        <w:rPr>
+          <w:rFonts w:ascii="Times New Roman" w:eastAsia="BatangChe" w:hAnsi="Times New Roman" w:cs="Times New Roman"/>
+          <w:lang w:val="en-US"/>
+        </w:rPr>
+        <w:t>(</w:t>
+      </w:r>
+      <w:proofErr w:type="spellStart"/>
+      <w:proofErr w:type="gramStart"/>
+      <w:r>
+        <w:rPr>
+          <w:rFonts w:ascii="Times New Roman" w:eastAsia="BatangChe" w:hAnsi="Times New Roman" w:cs="Times New Roman"/>
+          <w:lang w:val="en-US"/>
+        </w:rPr>
+        <w:t>i,b.get</w:t>
+      </w:r>
+      <w:proofErr w:type="spellEnd"/>
+      <w:proofErr w:type="gramEnd"/>
+      <w:r>
+        <w:rPr>
+          <w:rFonts w:ascii="Times New Roman" w:eastAsia="BatangChe" w:hAnsi="Times New Roman" w:cs="Times New Roman"/>
+          <w:lang w:val="en-US"/>
+        </w:rPr>
+        <w:t>(</w:t>
+      </w:r>
+      <w:proofErr w:type="spellStart"/>
+      <w:r>
+        <w:rPr>
+          <w:rFonts w:ascii="Times New Roman" w:eastAsia="BatangChe" w:hAnsi="Times New Roman" w:cs="Times New Roman"/>
+          <w:lang w:val="en-US"/>
+        </w:rPr>
+        <w:t>i</w:t>
+      </w:r>
+      <w:proofErr w:type="spellEnd"/>
+      <w:r>
+        <w:rPr>
+          <w:rFonts w:ascii="Times New Roman" w:eastAsia="BatangChe" w:hAnsi="Times New Roman" w:cs="Times New Roman"/>
+          <w:lang w:val="en-US"/>
+        </w:rPr>
+        <w:t>));</w:t>
       </w:r>
     </w:p>
     <w:p>
@@ -2579,7 +3034,39 @@
           <w:rFonts w:ascii="Times New Roman" w:eastAsia="BatangChe" w:hAnsi="Times New Roman" w:cs="Times New Roman"/>
           <w:lang w:val="en-US"/>
         </w:rPr>
-        <w:t xml:space="preserve">Array &lt;int&gt; ia; Array &lt;double&gt; da; copy (ia, da); // </w:t>
+        <w:t xml:space="preserve">Array &lt;int&gt; </w:t>
+      </w:r>
+      <w:proofErr w:type="spellStart"/>
+      <w:r>
+        <w:rPr>
+          <w:rFonts w:ascii="Times New Roman" w:eastAsia="BatangChe" w:hAnsi="Times New Roman" w:cs="Times New Roman"/>
+          <w:lang w:val="en-US"/>
+        </w:rPr>
+        <w:t>ia</w:t>
+      </w:r>
+      <w:proofErr w:type="spellEnd"/>
+      <w:r>
+        <w:rPr>
+          <w:rFonts w:ascii="Times New Roman" w:eastAsia="BatangChe" w:hAnsi="Times New Roman" w:cs="Times New Roman"/>
+          <w:lang w:val="en-US"/>
+        </w:rPr>
+        <w:t>; Array &lt;double&gt; da; copy (</w:t>
+      </w:r>
+      <w:proofErr w:type="spellStart"/>
+      <w:r>
+        <w:rPr>
+          <w:rFonts w:ascii="Times New Roman" w:eastAsia="BatangChe" w:hAnsi="Times New Roman" w:cs="Times New Roman"/>
+          <w:lang w:val="en-US"/>
+        </w:rPr>
+        <w:t>ia</w:t>
+      </w:r>
+      <w:proofErr w:type="spellEnd"/>
+      <w:r>
+        <w:rPr>
+          <w:rFonts w:ascii="Times New Roman" w:eastAsia="BatangChe" w:hAnsi="Times New Roman" w:cs="Times New Roman"/>
+          <w:lang w:val="en-US"/>
+        </w:rPr>
+        <w:t xml:space="preserve">, da); // </w:t>
       </w:r>
       <w:r>
         <w:rPr>
@@ -2768,6 +3255,7 @@
         </w:rPr>
         <w:t xml:space="preserve">, </w:t>
       </w:r>
+      <w:proofErr w:type="spellStart"/>
       <w:r>
         <w:rPr>
           <w:rFonts w:ascii="Times New Roman" w:eastAsia="BatangChe" w:hAnsi="Times New Roman" w:cs="Times New Roman"/>
@@ -2775,6 +3263,7 @@
         </w:rPr>
         <w:t>ia</w:t>
       </w:r>
+      <w:proofErr w:type="spellEnd"/>
       <w:r>
         <w:rPr>
           <w:rFonts w:ascii="Times New Roman" w:eastAsia="BatangChe" w:hAnsi="Times New Roman" w:cs="Times New Roman"/>
@@ -2802,6 +3291,7 @@
         </w:rPr>
         <w:t>.</w:t>
       </w:r>
+      <w:proofErr w:type="spellStart"/>
       <w:r>
         <w:rPr>
           <w:rFonts w:ascii="Times New Roman" w:eastAsia="BatangChe" w:hAnsi="Times New Roman" w:cs="Times New Roman"/>
@@ -2809,6 +3299,7 @@
         </w:rPr>
         <w:t>cpp</w:t>
       </w:r>
+      <w:proofErr w:type="spellEnd"/>
       <w:r>
         <w:rPr>
           <w:rFonts w:ascii="Times New Roman" w:eastAsia="BatangChe" w:hAnsi="Times New Roman" w:cs="Times New Roman"/>
@@ -2912,7 +3403,21 @@
         <w:rPr>
           <w:rFonts w:ascii="Times New Roman" w:eastAsia="BatangChe" w:hAnsi="Times New Roman" w:cs="Times New Roman"/>
         </w:rPr>
-        <w:t xml:space="preserve"> (инстанцирования)</w:t>
+        <w:t xml:space="preserve"> (</w:t>
+      </w:r>
+      <w:proofErr w:type="spellStart"/>
+      <w:r>
+        <w:rPr>
+          <w:rFonts w:ascii="Times New Roman" w:eastAsia="BatangChe" w:hAnsi="Times New Roman" w:cs="Times New Roman"/>
+        </w:rPr>
+        <w:t>инстанцирования</w:t>
+      </w:r>
+      <w:proofErr w:type="spellEnd"/>
+      <w:r>
+        <w:rPr>
+          <w:rFonts w:ascii="Times New Roman" w:eastAsia="BatangChe" w:hAnsi="Times New Roman" w:cs="Times New Roman"/>
+        </w:rPr>
+        <w:t>)</w:t>
       </w:r>
       <w:r>
         <w:rPr>
@@ -2993,7 +3498,23 @@
           <w:rFonts w:ascii="Times New Roman" w:eastAsia="BatangChe" w:hAnsi="Times New Roman" w:cs="Times New Roman"/>
           <w:lang w:val="en-US"/>
         </w:rPr>
-        <w:t>private: size_t size;</w:t>
+        <w:t xml:space="preserve">private: </w:t>
+      </w:r>
+      <w:proofErr w:type="spellStart"/>
+      <w:r>
+        <w:rPr>
+          <w:rFonts w:ascii="Times New Roman" w:eastAsia="BatangChe" w:hAnsi="Times New Roman" w:cs="Times New Roman"/>
+          <w:lang w:val="en-US"/>
+        </w:rPr>
+        <w:t>size_t</w:t>
+      </w:r>
+      <w:proofErr w:type="spellEnd"/>
+      <w:r>
+        <w:rPr>
+          <w:rFonts w:ascii="Times New Roman" w:eastAsia="BatangChe" w:hAnsi="Times New Roman" w:cs="Times New Roman"/>
+          <w:lang w:val="en-US"/>
+        </w:rPr>
+        <w:t xml:space="preserve"> size;</w:t>
       </w:r>
     </w:p>
     <w:p>
@@ -3043,7 +3564,23 @@
           <w:lang w:val="en-US"/>
         </w:rPr>
         <w:tab/>
-        <w:t>Array&lt;T&gt;&amp; operator= (const Array&lt;V&gt;&amp; objV) {</w:t>
+        <w:t xml:space="preserve">Array&lt;T&gt;&amp; operator= (const Array&lt;V&gt;&amp; </w:t>
+      </w:r>
+      <w:proofErr w:type="spellStart"/>
+      <w:r>
+        <w:rPr>
+          <w:rFonts w:ascii="Times New Roman" w:eastAsia="BatangChe" w:hAnsi="Times New Roman" w:cs="Times New Roman"/>
+          <w:lang w:val="en-US"/>
+        </w:rPr>
+        <w:t>objV</w:t>
+      </w:r>
+      <w:proofErr w:type="spellEnd"/>
+      <w:r>
+        <w:rPr>
+          <w:rFonts w:ascii="Times New Roman" w:eastAsia="BatangChe" w:hAnsi="Times New Roman" w:cs="Times New Roman"/>
+          <w:lang w:val="en-US"/>
+        </w:rPr>
+        <w:t>) {</w:t>
       </w:r>
     </w:p>
     <w:p>
@@ -3094,12 +3631,69 @@
         </w:rPr>
         <w:tab/>
       </w:r>
-      <w:r>
-        <w:rPr>
-          <w:rFonts w:ascii="Times New Roman" w:eastAsia="BatangChe" w:hAnsi="Times New Roman" w:cs="Times New Roman"/>
-          <w:lang w:val="en-US"/>
-        </w:rPr>
-        <w:t>for(int i=0; i&lt;size; i++)</w:t>
+      <w:proofErr w:type="gramStart"/>
+      <w:r>
+        <w:rPr>
+          <w:rFonts w:ascii="Times New Roman" w:eastAsia="BatangChe" w:hAnsi="Times New Roman" w:cs="Times New Roman"/>
+          <w:lang w:val="en-US"/>
+        </w:rPr>
+        <w:t>for(</w:t>
+      </w:r>
+      <w:proofErr w:type="gramEnd"/>
+      <w:r>
+        <w:rPr>
+          <w:rFonts w:ascii="Times New Roman" w:eastAsia="BatangChe" w:hAnsi="Times New Roman" w:cs="Times New Roman"/>
+          <w:lang w:val="en-US"/>
+        </w:rPr>
+        <w:t xml:space="preserve">int </w:t>
+      </w:r>
+      <w:proofErr w:type="spellStart"/>
+      <w:r>
+        <w:rPr>
+          <w:rFonts w:ascii="Times New Roman" w:eastAsia="BatangChe" w:hAnsi="Times New Roman" w:cs="Times New Roman"/>
+          <w:lang w:val="en-US"/>
+        </w:rPr>
+        <w:t>i</w:t>
+      </w:r>
+      <w:proofErr w:type="spellEnd"/>
+      <w:r>
+        <w:rPr>
+          <w:rFonts w:ascii="Times New Roman" w:eastAsia="BatangChe" w:hAnsi="Times New Roman" w:cs="Times New Roman"/>
+          <w:lang w:val="en-US"/>
+        </w:rPr>
+        <w:t xml:space="preserve">=0; </w:t>
+      </w:r>
+      <w:proofErr w:type="spellStart"/>
+      <w:r>
+        <w:rPr>
+          <w:rFonts w:ascii="Times New Roman" w:eastAsia="BatangChe" w:hAnsi="Times New Roman" w:cs="Times New Roman"/>
+          <w:lang w:val="en-US"/>
+        </w:rPr>
+        <w:t>i</w:t>
+      </w:r>
+      <w:proofErr w:type="spellEnd"/>
+      <w:r>
+        <w:rPr>
+          <w:rFonts w:ascii="Times New Roman" w:eastAsia="BatangChe" w:hAnsi="Times New Roman" w:cs="Times New Roman"/>
+          <w:lang w:val="en-US"/>
+        </w:rPr>
+        <w:t xml:space="preserve">&lt;size; </w:t>
+      </w:r>
+      <w:proofErr w:type="spellStart"/>
+      <w:r>
+        <w:rPr>
+          <w:rFonts w:ascii="Times New Roman" w:eastAsia="BatangChe" w:hAnsi="Times New Roman" w:cs="Times New Roman"/>
+          <w:lang w:val="en-US"/>
+        </w:rPr>
+        <w:t>i</w:t>
+      </w:r>
+      <w:proofErr w:type="spellEnd"/>
+      <w:r>
+        <w:rPr>
+          <w:rFonts w:ascii="Times New Roman" w:eastAsia="BatangChe" w:hAnsi="Times New Roman" w:cs="Times New Roman"/>
+          <w:lang w:val="en-US"/>
+        </w:rPr>
+        <w:t>++)</w:t>
       </w:r>
     </w:p>
     <w:p>
@@ -3123,7 +3717,55 @@
           <w:lang w:val="en-US"/>
         </w:rPr>
         <w:tab/>
-        <w:t>data[i] = objV.data[i];</w:t>
+        <w:t>data[</w:t>
+      </w:r>
+      <w:proofErr w:type="spellStart"/>
+      <w:r>
+        <w:rPr>
+          <w:rFonts w:ascii="Times New Roman" w:eastAsia="BatangChe" w:hAnsi="Times New Roman" w:cs="Times New Roman"/>
+          <w:lang w:val="en-US"/>
+        </w:rPr>
+        <w:t>i</w:t>
+      </w:r>
+      <w:proofErr w:type="spellEnd"/>
+      <w:r>
+        <w:rPr>
+          <w:rFonts w:ascii="Times New Roman" w:eastAsia="BatangChe" w:hAnsi="Times New Roman" w:cs="Times New Roman"/>
+          <w:lang w:val="en-US"/>
+        </w:rPr>
+        <w:t xml:space="preserve">] = </w:t>
+      </w:r>
+      <w:proofErr w:type="spellStart"/>
+      <w:r>
+        <w:rPr>
+          <w:rFonts w:ascii="Times New Roman" w:eastAsia="BatangChe" w:hAnsi="Times New Roman" w:cs="Times New Roman"/>
+          <w:lang w:val="en-US"/>
+        </w:rPr>
+        <w:t>objV.data</w:t>
+      </w:r>
+      <w:proofErr w:type="spellEnd"/>
+      <w:r>
+        <w:rPr>
+          <w:rFonts w:ascii="Times New Roman" w:eastAsia="BatangChe" w:hAnsi="Times New Roman" w:cs="Times New Roman"/>
+          <w:lang w:val="en-US"/>
+        </w:rPr>
+        <w:t>[</w:t>
+      </w:r>
+      <w:proofErr w:type="spellStart"/>
+      <w:r>
+        <w:rPr>
+          <w:rFonts w:ascii="Times New Roman" w:eastAsia="BatangChe" w:hAnsi="Times New Roman" w:cs="Times New Roman"/>
+          <w:lang w:val="en-US"/>
+        </w:rPr>
+        <w:t>i</w:t>
+      </w:r>
+      <w:proofErr w:type="spellEnd"/>
+      <w:r>
+        <w:rPr>
+          <w:rFonts w:ascii="Times New Roman" w:eastAsia="BatangChe" w:hAnsi="Times New Roman" w:cs="Times New Roman"/>
+          <w:lang w:val="en-US"/>
+        </w:rPr>
+        <w:t>];</w:t>
       </w:r>
     </w:p>
     <w:p>
@@ -3164,7 +3806,21 @@
         <w:rPr>
           <w:rFonts w:ascii="Times New Roman" w:eastAsia="BatangChe" w:hAnsi="Times New Roman" w:cs="Times New Roman"/>
         </w:rPr>
-        <w:t>}; // если определять функцию вне объявления класса то строчка будет длиннее:</w:t>
+        <w:t xml:space="preserve">}; // если определять функцию вне объявления </w:t>
+      </w:r>
+      <w:proofErr w:type="gramStart"/>
+      <w:r>
+        <w:rPr>
+          <w:rFonts w:ascii="Times New Roman" w:eastAsia="BatangChe" w:hAnsi="Times New Roman" w:cs="Times New Roman"/>
+        </w:rPr>
+        <w:t>класса</w:t>
+      </w:r>
+      <w:proofErr w:type="gramEnd"/>
+      <w:r>
+        <w:rPr>
+          <w:rFonts w:ascii="Times New Roman" w:eastAsia="BatangChe" w:hAnsi="Times New Roman" w:cs="Times New Roman"/>
+        </w:rPr>
+        <w:t xml:space="preserve"> то строчка будет длиннее:</w:t>
       </w:r>
     </w:p>
     <w:p>
@@ -3196,7 +3852,39 @@
           <w:rFonts w:ascii="Times New Roman" w:eastAsia="BatangChe" w:hAnsi="Times New Roman" w:cs="Times New Roman"/>
           <w:lang w:val="en-US"/>
         </w:rPr>
-        <w:t>Array&lt;T&gt;&amp; Array&lt;T&gt; :: operator= (const Array&lt;V&gt;&amp; objV) { ... }</w:t>
+        <w:t>Array&lt;T&gt;&amp; Array&lt;T</w:t>
+      </w:r>
+      <w:proofErr w:type="gramStart"/>
+      <w:r>
+        <w:rPr>
+          <w:rFonts w:ascii="Times New Roman" w:eastAsia="BatangChe" w:hAnsi="Times New Roman" w:cs="Times New Roman"/>
+          <w:lang w:val="en-US"/>
+        </w:rPr>
+        <w:t>&gt; :</w:t>
+      </w:r>
+      <w:proofErr w:type="gramEnd"/>
+      <w:r>
+        <w:rPr>
+          <w:rFonts w:ascii="Times New Roman" w:eastAsia="BatangChe" w:hAnsi="Times New Roman" w:cs="Times New Roman"/>
+          <w:lang w:val="en-US"/>
+        </w:rPr>
+        <w:t xml:space="preserve">: operator= (const Array&lt;V&gt;&amp; </w:t>
+      </w:r>
+      <w:proofErr w:type="spellStart"/>
+      <w:r>
+        <w:rPr>
+          <w:rFonts w:ascii="Times New Roman" w:eastAsia="BatangChe" w:hAnsi="Times New Roman" w:cs="Times New Roman"/>
+          <w:lang w:val="en-US"/>
+        </w:rPr>
+        <w:t>objV</w:t>
+      </w:r>
+      <w:proofErr w:type="spellEnd"/>
+      <w:r>
+        <w:rPr>
+          <w:rFonts w:ascii="Times New Roman" w:eastAsia="BatangChe" w:hAnsi="Times New Roman" w:cs="Times New Roman"/>
+          <w:lang w:val="en-US"/>
+        </w:rPr>
+        <w:t>) { ... }</w:t>
       </w:r>
     </w:p>
     <w:p>
@@ -3234,7 +3922,23 @@
           <w:rFonts w:ascii="Times New Roman" w:eastAsia="BatangChe" w:hAnsi="Times New Roman" w:cs="Times New Roman"/>
           <w:lang w:val="en-US"/>
         </w:rPr>
-        <w:t>Array&lt;int&gt; ia; Array&lt;double&gt; da;</w:t>
+        <w:t xml:space="preserve">Array&lt;int&gt; </w:t>
+      </w:r>
+      <w:proofErr w:type="spellStart"/>
+      <w:r>
+        <w:rPr>
+          <w:rFonts w:ascii="Times New Roman" w:eastAsia="BatangChe" w:hAnsi="Times New Roman" w:cs="Times New Roman"/>
+          <w:lang w:val="en-US"/>
+        </w:rPr>
+        <w:t>ia</w:t>
+      </w:r>
+      <w:proofErr w:type="spellEnd"/>
+      <w:r>
+        <w:rPr>
+          <w:rFonts w:ascii="Times New Roman" w:eastAsia="BatangChe" w:hAnsi="Times New Roman" w:cs="Times New Roman"/>
+          <w:lang w:val="en-US"/>
+        </w:rPr>
+        <w:t>; Array&lt;double&gt; da;</w:t>
       </w:r>
     </w:p>
     <w:p>
@@ -3257,6 +3961,7 @@
         </w:rPr>
         <w:t xml:space="preserve"> = </w:t>
       </w:r>
+      <w:proofErr w:type="spellStart"/>
       <w:r>
         <w:rPr>
           <w:rFonts w:ascii="Times New Roman" w:eastAsia="BatangChe" w:hAnsi="Times New Roman" w:cs="Times New Roman"/>
@@ -3264,6 +3969,7 @@
         </w:rPr>
         <w:t>ia</w:t>
       </w:r>
+      <w:proofErr w:type="spellEnd"/>
       <w:r>
         <w:rPr>
           <w:rFonts w:ascii="Times New Roman" w:eastAsia="BatangChe" w:hAnsi="Times New Roman" w:cs="Times New Roman"/>
@@ -3290,6 +3996,7 @@
         </w:rPr>
         <w:t xml:space="preserve"> метода оператор= не получится считать значения </w:t>
       </w:r>
+      <w:proofErr w:type="spellStart"/>
       <w:r>
         <w:rPr>
           <w:rFonts w:ascii="Times New Roman" w:eastAsia="BatangChe" w:hAnsi="Times New Roman" w:cs="Times New Roman"/>
@@ -3297,6 +4004,7 @@
         </w:rPr>
         <w:t>objV</w:t>
       </w:r>
+      <w:proofErr w:type="spellEnd"/>
       <w:r>
         <w:rPr>
           <w:rFonts w:ascii="Times New Roman" w:eastAsia="BatangChe" w:hAnsi="Times New Roman" w:cs="Times New Roman"/>
@@ -3316,6 +4024,7 @@
         </w:rPr>
         <w:t>[</w:t>
       </w:r>
+      <w:proofErr w:type="spellStart"/>
       <w:r>
         <w:rPr>
           <w:rFonts w:ascii="Times New Roman" w:eastAsia="BatangChe" w:hAnsi="Times New Roman" w:cs="Times New Roman"/>
@@ -3323,6 +4032,7 @@
         </w:rPr>
         <w:t>i</w:t>
       </w:r>
+      <w:proofErr w:type="spellEnd"/>
       <w:r>
         <w:rPr>
           <w:rFonts w:ascii="Times New Roman" w:eastAsia="BatangChe" w:hAnsi="Times New Roman" w:cs="Times New Roman"/>
@@ -3401,7 +4111,23 @@
           <w:rFonts w:ascii="Times New Roman" w:eastAsia="BatangChe" w:hAnsi="Times New Roman" w:cs="Times New Roman"/>
           <w:lang w:val="en-US"/>
         </w:rPr>
-        <w:t xml:space="preserve"> pair &lt;int, Array&lt;int&gt; &gt; obj; </w:t>
+        <w:t xml:space="preserve"> pair &lt;int, Array&lt;int</w:t>
+      </w:r>
+      <w:proofErr w:type="gramStart"/>
+      <w:r>
+        <w:rPr>
+          <w:rFonts w:ascii="Times New Roman" w:eastAsia="BatangChe" w:hAnsi="Times New Roman" w:cs="Times New Roman"/>
+          <w:lang w:val="en-US"/>
+        </w:rPr>
+        <w:t>&gt; &gt;</w:t>
+      </w:r>
+      <w:proofErr w:type="gramEnd"/>
+      <w:r>
+        <w:rPr>
+          <w:rFonts w:ascii="Times New Roman" w:eastAsia="BatangChe" w:hAnsi="Times New Roman" w:cs="Times New Roman"/>
+          <w:lang w:val="en-US"/>
+        </w:rPr>
+        <w:t xml:space="preserve"> obj; </w:t>
       </w:r>
       <w:r>
         <w:rPr>
@@ -3414,7 +4140,23 @@
           <w:rFonts w:ascii="Times New Roman" w:eastAsia="BatangChe" w:hAnsi="Times New Roman" w:cs="Times New Roman"/>
           <w:lang w:val="en-US"/>
         </w:rPr>
-        <w:t xml:space="preserve"> typedef Array&lt;int&gt; AInt; </w:t>
+        <w:t xml:space="preserve"> typedef Array&lt;int&gt; </w:t>
+      </w:r>
+      <w:proofErr w:type="spellStart"/>
+      <w:r>
+        <w:rPr>
+          <w:rFonts w:ascii="Times New Roman" w:eastAsia="BatangChe" w:hAnsi="Times New Roman" w:cs="Times New Roman"/>
+          <w:lang w:val="en-US"/>
+        </w:rPr>
+        <w:t>AInt</w:t>
+      </w:r>
+      <w:proofErr w:type="spellEnd"/>
+      <w:r>
+        <w:rPr>
+          <w:rFonts w:ascii="Times New Roman" w:eastAsia="BatangChe" w:hAnsi="Times New Roman" w:cs="Times New Roman"/>
+          <w:lang w:val="en-US"/>
+        </w:rPr>
+        <w:t xml:space="preserve">; </w:t>
       </w:r>
       <w:r>
         <w:rPr>
@@ -3427,7 +4169,23 @@
           <w:rFonts w:ascii="Times New Roman" w:eastAsia="BatangChe" w:hAnsi="Times New Roman" w:cs="Times New Roman"/>
           <w:lang w:val="en-US"/>
         </w:rPr>
-        <w:t xml:space="preserve"> pair &lt;int, AInt&gt; obj;</w:t>
+        <w:t xml:space="preserve"> pair &lt;int, </w:t>
+      </w:r>
+      <w:proofErr w:type="spellStart"/>
+      <w:r>
+        <w:rPr>
+          <w:rFonts w:ascii="Times New Roman" w:eastAsia="BatangChe" w:hAnsi="Times New Roman" w:cs="Times New Roman"/>
+          <w:lang w:val="en-US"/>
+        </w:rPr>
+        <w:t>AInt</w:t>
+      </w:r>
+      <w:proofErr w:type="spellEnd"/>
+      <w:r>
+        <w:rPr>
+          <w:rFonts w:ascii="Times New Roman" w:eastAsia="BatangChe" w:hAnsi="Times New Roman" w:cs="Times New Roman"/>
+          <w:lang w:val="en-US"/>
+        </w:rPr>
+        <w:t>&gt; obj;</w:t>
       </w:r>
     </w:p>
     <w:p>
@@ -3732,6 +4490,7 @@
         </w:rPr>
         <w:t xml:space="preserve"> </w:t>
       </w:r>
+      <w:proofErr w:type="spellStart"/>
       <w:r>
         <w:rPr>
           <w:rFonts w:ascii="Times New Roman" w:eastAsia="BatangChe" w:hAnsi="Times New Roman" w:cs="Times New Roman"/>
@@ -3739,6 +4498,7 @@
         </w:rPr>
         <w:t>DataBase</w:t>
       </w:r>
+      <w:proofErr w:type="spellEnd"/>
     </w:p>
     <w:p>
       <w:pPr>
@@ -3883,7 +4643,23 @@
           <w:rFonts w:ascii="Times New Roman" w:eastAsia="BatangChe" w:hAnsi="Times New Roman" w:cs="Times New Roman"/>
           <w:lang w:val="en-US"/>
         </w:rPr>
-        <w:t>template &lt;&gt; class DataBase &lt;bool&gt;</w:t>
+        <w:t xml:space="preserve">template &lt;&gt; class </w:t>
+      </w:r>
+      <w:proofErr w:type="spellStart"/>
+      <w:r>
+        <w:rPr>
+          <w:rFonts w:ascii="Times New Roman" w:eastAsia="BatangChe" w:hAnsi="Times New Roman" w:cs="Times New Roman"/>
+          <w:lang w:val="en-US"/>
+        </w:rPr>
+        <w:t>DataBase</w:t>
+      </w:r>
+      <w:proofErr w:type="spellEnd"/>
+      <w:r>
+        <w:rPr>
+          <w:rFonts w:ascii="Times New Roman" w:eastAsia="BatangChe" w:hAnsi="Times New Roman" w:cs="Times New Roman"/>
+          <w:lang w:val="en-US"/>
+        </w:rPr>
+        <w:t xml:space="preserve"> &lt;bool&gt;</w:t>
       </w:r>
     </w:p>
     <w:p>
@@ -3937,7 +4713,29 @@
         <w:rPr>
           <w:rFonts w:ascii="Times New Roman" w:eastAsia="BatangChe" w:hAnsi="Times New Roman" w:cs="Times New Roman"/>
         </w:rPr>
-        <w:t>* data;  // используем каждые 8 бит получается меньше памяти нужно</w:t>
+        <w:t xml:space="preserve">* </w:t>
+      </w:r>
+      <w:proofErr w:type="spellStart"/>
+      <w:proofErr w:type="gramStart"/>
+      <w:r>
+        <w:rPr>
+          <w:rFonts w:ascii="Times New Roman" w:eastAsia="BatangChe" w:hAnsi="Times New Roman" w:cs="Times New Roman"/>
+        </w:rPr>
+        <w:t>data</w:t>
+      </w:r>
+      <w:proofErr w:type="spellEnd"/>
+      <w:r>
+        <w:rPr>
+          <w:rFonts w:ascii="Times New Roman" w:eastAsia="BatangChe" w:hAnsi="Times New Roman" w:cs="Times New Roman"/>
+        </w:rPr>
+        <w:t>;  /</w:t>
+      </w:r>
+      <w:proofErr w:type="gramEnd"/>
+      <w:r>
+        <w:rPr>
+          <w:rFonts w:ascii="Times New Roman" w:eastAsia="BatangChe" w:hAnsi="Times New Roman" w:cs="Times New Roman"/>
+        </w:rPr>
+        <w:t>/ используем каждые 8 бит получается меньше памяти нужно</w:t>
       </w:r>
     </w:p>
     <w:p>
@@ -4008,6 +4806,7 @@
           <w:rFonts w:ascii="Times New Roman" w:eastAsia="BatangChe" w:hAnsi="Times New Roman" w:cs="Times New Roman"/>
         </w:rPr>
       </w:pPr>
+      <w:proofErr w:type="spellStart"/>
       <w:r>
         <w:rPr>
           <w:rFonts w:ascii="Times New Roman" w:eastAsia="BatangChe" w:hAnsi="Times New Roman" w:cs="Times New Roman"/>
@@ -4015,6 +4814,7 @@
         </w:rPr>
         <w:t>DataBase</w:t>
       </w:r>
+      <w:proofErr w:type="spellEnd"/>
       <w:r>
         <w:rPr>
           <w:rFonts w:ascii="Times New Roman" w:eastAsia="BatangChe" w:hAnsi="Times New Roman" w:cs="Times New Roman"/>
@@ -4034,6 +4834,8 @@
         </w:rPr>
         <w:t xml:space="preserve">&gt; </w:t>
       </w:r>
+      <w:proofErr w:type="spellStart"/>
+      <w:proofErr w:type="gramStart"/>
       <w:r>
         <w:rPr>
           <w:rFonts w:ascii="Times New Roman" w:eastAsia="BatangChe" w:hAnsi="Times New Roman" w:cs="Times New Roman"/>
@@ -4041,20 +4843,29 @@
         </w:rPr>
         <w:t>dbi</w:t>
       </w:r>
-      <w:r>
-        <w:rPr>
-          <w:rFonts w:ascii="Times New Roman" w:eastAsia="BatangChe" w:hAnsi="Times New Roman" w:cs="Times New Roman"/>
-        </w:rPr>
-        <w:t>(9, 5); // будет использован общий случай</w:t>
-      </w:r>
-    </w:p>
-    <w:p>
-      <w:pPr>
-        <w:spacing w:line="240" w:lineRule="auto"/>
-        <w:rPr>
-          <w:rFonts w:ascii="Times New Roman" w:eastAsia="BatangChe" w:hAnsi="Times New Roman" w:cs="Times New Roman"/>
-        </w:rPr>
-      </w:pPr>
+      <w:proofErr w:type="spellEnd"/>
+      <w:r>
+        <w:rPr>
+          <w:rFonts w:ascii="Times New Roman" w:eastAsia="BatangChe" w:hAnsi="Times New Roman" w:cs="Times New Roman"/>
+        </w:rPr>
+        <w:t>(</w:t>
+      </w:r>
+      <w:proofErr w:type="gramEnd"/>
+      <w:r>
+        <w:rPr>
+          <w:rFonts w:ascii="Times New Roman" w:eastAsia="BatangChe" w:hAnsi="Times New Roman" w:cs="Times New Roman"/>
+        </w:rPr>
+        <w:t>9, 5); // будет использован общий случай</w:t>
+      </w:r>
+    </w:p>
+    <w:p>
+      <w:pPr>
+        <w:spacing w:line="240" w:lineRule="auto"/>
+        <w:rPr>
+          <w:rFonts w:ascii="Times New Roman" w:eastAsia="BatangChe" w:hAnsi="Times New Roman" w:cs="Times New Roman"/>
+        </w:rPr>
+      </w:pPr>
+      <w:proofErr w:type="spellStart"/>
       <w:r>
         <w:rPr>
           <w:rFonts w:ascii="Times New Roman" w:eastAsia="BatangChe" w:hAnsi="Times New Roman" w:cs="Times New Roman"/>
@@ -4062,6 +4873,7 @@
         </w:rPr>
         <w:t>DataBase</w:t>
       </w:r>
+      <w:proofErr w:type="spellEnd"/>
       <w:r>
         <w:rPr>
           <w:rFonts w:ascii="Times New Roman" w:eastAsia="BatangChe" w:hAnsi="Times New Roman" w:cs="Times New Roman"/>
@@ -4081,6 +4893,8 @@
         </w:rPr>
         <w:t xml:space="preserve">&gt; </w:t>
       </w:r>
+      <w:proofErr w:type="spellStart"/>
+      <w:proofErr w:type="gramStart"/>
       <w:r>
         <w:rPr>
           <w:rFonts w:ascii="Times New Roman" w:eastAsia="BatangChe" w:hAnsi="Times New Roman" w:cs="Times New Roman"/>
@@ -4088,12 +4902,14 @@
         </w:rPr>
         <w:t>dbb</w:t>
       </w:r>
+      <w:proofErr w:type="spellEnd"/>
       <w:r>
         <w:rPr>
           <w:rFonts w:ascii="Times New Roman" w:eastAsia="BatangChe" w:hAnsi="Times New Roman" w:cs="Times New Roman"/>
         </w:rPr>
         <w:t>(</w:t>
       </w:r>
+      <w:proofErr w:type="gramEnd"/>
       <w:r>
         <w:rPr>
           <w:rFonts w:ascii="Times New Roman" w:eastAsia="BatangChe" w:hAnsi="Times New Roman" w:cs="Times New Roman"/>
@@ -4154,7 +4970,39 @@
           <w:rFonts w:ascii="Times New Roman" w:eastAsia="BatangChe" w:hAnsi="Times New Roman" w:cs="Times New Roman"/>
           <w:lang w:val="en-US"/>
         </w:rPr>
-        <w:t>template &lt;typename T&gt; class C;  // only declaration</w:t>
+        <w:t>template &lt;</w:t>
+      </w:r>
+      <w:proofErr w:type="spellStart"/>
+      <w:r>
+        <w:rPr>
+          <w:rFonts w:ascii="Times New Roman" w:eastAsia="BatangChe" w:hAnsi="Times New Roman" w:cs="Times New Roman"/>
+          <w:lang w:val="en-US"/>
+        </w:rPr>
+        <w:t>typename</w:t>
+      </w:r>
+      <w:proofErr w:type="spellEnd"/>
+      <w:r>
+        <w:rPr>
+          <w:rFonts w:ascii="Times New Roman" w:eastAsia="BatangChe" w:hAnsi="Times New Roman" w:cs="Times New Roman"/>
+          <w:lang w:val="en-US"/>
+        </w:rPr>
+        <w:t xml:space="preserve"> T&gt; class </w:t>
+      </w:r>
+      <w:proofErr w:type="gramStart"/>
+      <w:r>
+        <w:rPr>
+          <w:rFonts w:ascii="Times New Roman" w:eastAsia="BatangChe" w:hAnsi="Times New Roman" w:cs="Times New Roman"/>
+          <w:lang w:val="en-US"/>
+        </w:rPr>
+        <w:t>C;  /</w:t>
+      </w:r>
+      <w:proofErr w:type="gramEnd"/>
+      <w:r>
+        <w:rPr>
+          <w:rFonts w:ascii="Times New Roman" w:eastAsia="BatangChe" w:hAnsi="Times New Roman" w:cs="Times New Roman"/>
+          <w:lang w:val="en-US"/>
+        </w:rPr>
+        <w:t>/ only declaration</w:t>
       </w:r>
     </w:p>
     <w:p>
@@ -4197,12 +5045,21 @@
           <w:lang w:val="en-US"/>
         </w:rPr>
       </w:pPr>
-      <w:r>
-        <w:rPr>
-          <w:rFonts w:ascii="Times New Roman" w:eastAsia="BatangChe" w:hAnsi="Times New Roman" w:cs="Times New Roman"/>
-          <w:lang w:val="en-US"/>
-        </w:rPr>
-        <w:t>main()</w:t>
+      <w:proofErr w:type="gramStart"/>
+      <w:r>
+        <w:rPr>
+          <w:rFonts w:ascii="Times New Roman" w:eastAsia="BatangChe" w:hAnsi="Times New Roman" w:cs="Times New Roman"/>
+          <w:lang w:val="en-US"/>
+        </w:rPr>
+        <w:t>main(</w:t>
+      </w:r>
+      <w:proofErr w:type="gramEnd"/>
+      <w:r>
+        <w:rPr>
+          <w:rFonts w:ascii="Times New Roman" w:eastAsia="BatangChe" w:hAnsi="Times New Roman" w:cs="Times New Roman"/>
+          <w:lang w:val="en-US"/>
+        </w:rPr>
+        <w:t>)</w:t>
       </w:r>
     </w:p>
     <w:p>
@@ -4226,7 +5083,23 @@
           <w:lang w:val="en-US"/>
         </w:rPr>
         <w:tab/>
-        <w:t xml:space="preserve">C&lt;int&gt; ci;   C&lt;Complex&gt; cc; // </w:t>
+        <w:t xml:space="preserve">C&lt;int&gt; </w:t>
+      </w:r>
+      <w:proofErr w:type="gramStart"/>
+      <w:r>
+        <w:rPr>
+          <w:rFonts w:ascii="Times New Roman" w:eastAsia="BatangChe" w:hAnsi="Times New Roman" w:cs="Times New Roman"/>
+          <w:lang w:val="en-US"/>
+        </w:rPr>
+        <w:t xml:space="preserve">ci;   </w:t>
+      </w:r>
+      <w:proofErr w:type="gramEnd"/>
+      <w:r>
+        <w:rPr>
+          <w:rFonts w:ascii="Times New Roman" w:eastAsia="BatangChe" w:hAnsi="Times New Roman" w:cs="Times New Roman"/>
+          <w:lang w:val="en-US"/>
+        </w:rPr>
+        <w:t xml:space="preserve">C&lt;Complex&gt; cc; // </w:t>
       </w:r>
       <w:r>
         <w:rPr>
@@ -4306,13 +5179,11 @@
         <w:spacing w:line="240" w:lineRule="auto"/>
         <w:rPr>
           <w:rFonts w:ascii="Times New Roman" w:eastAsia="BatangChe" w:hAnsi="Times New Roman" w:cs="Times New Roman"/>
-          <w:lang w:val="en-US"/>
-        </w:rPr>
-      </w:pPr>
-      <w:r>
-        <w:rPr>
-          <w:rFonts w:ascii="Times New Roman" w:eastAsia="BatangChe" w:hAnsi="Times New Roman" w:cs="Times New Roman"/>
-          <w:lang w:val="en-US"/>
+        </w:rPr>
+      </w:pPr>
+      <w:r>
+        <w:rPr>
+          <w:rFonts w:ascii="Times New Roman" w:eastAsia="BatangChe" w:hAnsi="Times New Roman" w:cs="Times New Roman"/>
         </w:rPr>
         <w:t xml:space="preserve">1) </w:t>
       </w:r>
@@ -4325,10 +5196,10 @@
       <w:r>
         <w:rPr>
           <w:rFonts w:ascii="Times New Roman" w:eastAsia="BatangChe" w:hAnsi="Times New Roman" w:cs="Times New Roman"/>
-          <w:lang w:val="en-US"/>
         </w:rPr>
         <w:t xml:space="preserve"> </w:t>
       </w:r>
+      <w:proofErr w:type="gramStart"/>
       <w:r>
         <w:rPr>
           <w:rFonts w:ascii="Times New Roman" w:eastAsia="BatangChe" w:hAnsi="Times New Roman" w:cs="Times New Roman"/>
@@ -4339,10 +5210,10 @@
       <w:r>
         <w:rPr>
           <w:rFonts w:ascii="Times New Roman" w:eastAsia="BatangChe" w:hAnsi="Times New Roman" w:cs="Times New Roman"/>
-          <w:lang w:val="en-US"/>
         </w:rPr>
         <w:t>::</w:t>
       </w:r>
+      <w:proofErr w:type="gramEnd"/>
       <w:r>
         <w:rPr>
           <w:rFonts w:ascii="Times New Roman" w:eastAsia="BatangChe" w:hAnsi="Times New Roman" w:cs="Times New Roman"/>
@@ -4353,7 +5224,6 @@
       <w:r>
         <w:rPr>
           <w:rFonts w:ascii="Times New Roman" w:eastAsia="BatangChe" w:hAnsi="Times New Roman" w:cs="Times New Roman"/>
-          <w:lang w:val="en-US"/>
         </w:rPr>
         <w:t>&lt;</w:t>
       </w:r>
@@ -4367,7 +5237,6 @@
       <w:r>
         <w:rPr>
           <w:rFonts w:ascii="Times New Roman" w:eastAsia="BatangChe" w:hAnsi="Times New Roman" w:cs="Times New Roman"/>
-          <w:lang w:val="en-US"/>
         </w:rPr>
         <w:t xml:space="preserve">&gt; </w:t>
       </w:r>
@@ -4381,7 +5250,6 @@
       <w:r>
         <w:rPr>
           <w:rFonts w:ascii="Times New Roman" w:eastAsia="BatangChe" w:hAnsi="Times New Roman" w:cs="Times New Roman"/>
-          <w:lang w:val="en-US"/>
         </w:rPr>
         <w:t>;</w:t>
       </w:r>
@@ -4413,7 +5281,39 @@
           <w:rFonts w:ascii="Times New Roman" w:eastAsia="BatangChe" w:hAnsi="Times New Roman" w:cs="Times New Roman"/>
           <w:lang w:val="en-US"/>
         </w:rPr>
-        <w:t>template&lt;size_t size&gt; class BitSet {</w:t>
+        <w:t>template&lt;</w:t>
+      </w:r>
+      <w:proofErr w:type="spellStart"/>
+      <w:r>
+        <w:rPr>
+          <w:rFonts w:ascii="Times New Roman" w:eastAsia="BatangChe" w:hAnsi="Times New Roman" w:cs="Times New Roman"/>
+          <w:lang w:val="en-US"/>
+        </w:rPr>
+        <w:t>size_t</w:t>
+      </w:r>
+      <w:proofErr w:type="spellEnd"/>
+      <w:r>
+        <w:rPr>
+          <w:rFonts w:ascii="Times New Roman" w:eastAsia="BatangChe" w:hAnsi="Times New Roman" w:cs="Times New Roman"/>
+          <w:lang w:val="en-US"/>
+        </w:rPr>
+        <w:t xml:space="preserve"> size&gt; class </w:t>
+      </w:r>
+      <w:proofErr w:type="spellStart"/>
+      <w:r>
+        <w:rPr>
+          <w:rFonts w:ascii="Times New Roman" w:eastAsia="BatangChe" w:hAnsi="Times New Roman" w:cs="Times New Roman"/>
+          <w:lang w:val="en-US"/>
+        </w:rPr>
+        <w:t>BitSet</w:t>
+      </w:r>
+      <w:proofErr w:type="spellEnd"/>
+      <w:r>
+        <w:rPr>
+          <w:rFonts w:ascii="Times New Roman" w:eastAsia="BatangChe" w:hAnsi="Times New Roman" w:cs="Times New Roman"/>
+          <w:lang w:val="en-US"/>
+        </w:rPr>
+        <w:t xml:space="preserve"> {</w:t>
       </w:r>
     </w:p>
     <w:p>
@@ -4461,7 +5361,21 @@
         <w:rPr>
           <w:rFonts w:ascii="Times New Roman" w:eastAsia="BatangChe" w:hAnsi="Times New Roman" w:cs="Times New Roman"/>
         </w:rPr>
-        <w:t>/8]; };</w:t>
+        <w:t>/8]</w:t>
+      </w:r>
+      <w:proofErr w:type="gramStart"/>
+      <w:r>
+        <w:rPr>
+          <w:rFonts w:ascii="Times New Roman" w:eastAsia="BatangChe" w:hAnsi="Times New Roman" w:cs="Times New Roman"/>
+        </w:rPr>
+        <w:t>; }</w:t>
+      </w:r>
+      <w:proofErr w:type="gramEnd"/>
+      <w:r>
+        <w:rPr>
+          <w:rFonts w:ascii="Times New Roman" w:eastAsia="BatangChe" w:hAnsi="Times New Roman" w:cs="Times New Roman"/>
+        </w:rPr>
+        <w:t>;</w:t>
       </w:r>
     </w:p>
     <w:p>
@@ -4477,6 +5391,8 @@
         </w:rPr>
         <w:t xml:space="preserve">Если мне нужно сохранить множество бит, с помощью логических операций в один байт можно положить 8 бит. Хочется задать размер массива, это можно делать с помощью шаблона. Использование: </w:t>
       </w:r>
+      <w:proofErr w:type="spellStart"/>
+      <w:proofErr w:type="gramStart"/>
       <w:r>
         <w:rPr>
           <w:rFonts w:ascii="Times New Roman" w:eastAsia="BatangChe" w:hAnsi="Times New Roman" w:cs="Times New Roman"/>
@@ -4484,11 +5400,19 @@
         </w:rPr>
         <w:t>BitSet</w:t>
       </w:r>
-      <w:r>
-        <w:rPr>
-          <w:rFonts w:ascii="Times New Roman" w:eastAsia="BatangChe" w:hAnsi="Times New Roman" w:cs="Times New Roman"/>
-        </w:rPr>
-        <w:t xml:space="preserve">&lt;16&gt; </w:t>
+      <w:proofErr w:type="spellEnd"/>
+      <w:r>
+        <w:rPr>
+          <w:rFonts w:ascii="Times New Roman" w:eastAsia="BatangChe" w:hAnsi="Times New Roman" w:cs="Times New Roman"/>
+        </w:rPr>
+        <w:t>&lt;</w:t>
+      </w:r>
+      <w:proofErr w:type="gramEnd"/>
+      <w:r>
+        <w:rPr>
+          <w:rFonts w:ascii="Times New Roman" w:eastAsia="BatangChe" w:hAnsi="Times New Roman" w:cs="Times New Roman"/>
+        </w:rPr>
+        <w:t xml:space="preserve">16&gt; </w:t>
       </w:r>
       <w:r>
         <w:rPr>
@@ -4655,7 +5579,21 @@
         <w:rPr>
           <w:rFonts w:ascii="Times New Roman" w:eastAsia="BatangChe" w:hAnsi="Times New Roman" w:cs="Times New Roman"/>
         </w:rPr>
-        <w:t>]; };</w:t>
+        <w:t>]</w:t>
+      </w:r>
+      <w:proofErr w:type="gramStart"/>
+      <w:r>
+        <w:rPr>
+          <w:rFonts w:ascii="Times New Roman" w:eastAsia="BatangChe" w:hAnsi="Times New Roman" w:cs="Times New Roman"/>
+        </w:rPr>
+        <w:t>; }</w:t>
+      </w:r>
+      <w:proofErr w:type="gramEnd"/>
+      <w:r>
+        <w:rPr>
+          <w:rFonts w:ascii="Times New Roman" w:eastAsia="BatangChe" w:hAnsi="Times New Roman" w:cs="Times New Roman"/>
+        </w:rPr>
+        <w:t>;</w:t>
       </w:r>
     </w:p>
     <w:p>
@@ -4772,23 +5710,55 @@
           <w:rFonts w:ascii="Times New Roman" w:eastAsia="BatangChe" w:hAnsi="Times New Roman" w:cs="Times New Roman"/>
           <w:lang w:val="en-US"/>
         </w:rPr>
-        <w:t>const double g_mars = 3,7;</w:t>
-      </w:r>
-    </w:p>
-    <w:p>
-      <w:pPr>
-        <w:spacing w:line="240" w:lineRule="auto"/>
-        <w:rPr>
-          <w:rFonts w:ascii="Times New Roman" w:eastAsia="BatangChe" w:hAnsi="Times New Roman" w:cs="Times New Roman"/>
-          <w:lang w:val="en-US"/>
-        </w:rPr>
-      </w:pPr>
-      <w:r>
-        <w:rPr>
-          <w:rFonts w:ascii="Times New Roman" w:eastAsia="BatangChe" w:hAnsi="Times New Roman" w:cs="Times New Roman"/>
-          <w:lang w:val="en-US"/>
-        </w:rPr>
-        <w:t>const double g_earth = 9.8;</w:t>
+        <w:t xml:space="preserve">const double </w:t>
+      </w:r>
+      <w:proofErr w:type="spellStart"/>
+      <w:r>
+        <w:rPr>
+          <w:rFonts w:ascii="Times New Roman" w:eastAsia="BatangChe" w:hAnsi="Times New Roman" w:cs="Times New Roman"/>
+          <w:lang w:val="en-US"/>
+        </w:rPr>
+        <w:t>g_mars</w:t>
+      </w:r>
+      <w:proofErr w:type="spellEnd"/>
+      <w:r>
+        <w:rPr>
+          <w:rFonts w:ascii="Times New Roman" w:eastAsia="BatangChe" w:hAnsi="Times New Roman" w:cs="Times New Roman"/>
+          <w:lang w:val="en-US"/>
+        </w:rPr>
+        <w:t xml:space="preserve"> = 3,7;</w:t>
+      </w:r>
+    </w:p>
+    <w:p>
+      <w:pPr>
+        <w:spacing w:line="240" w:lineRule="auto"/>
+        <w:rPr>
+          <w:rFonts w:ascii="Times New Roman" w:eastAsia="BatangChe" w:hAnsi="Times New Roman" w:cs="Times New Roman"/>
+          <w:lang w:val="en-US"/>
+        </w:rPr>
+      </w:pPr>
+      <w:r>
+        <w:rPr>
+          <w:rFonts w:ascii="Times New Roman" w:eastAsia="BatangChe" w:hAnsi="Times New Roman" w:cs="Times New Roman"/>
+          <w:lang w:val="en-US"/>
+        </w:rPr>
+        <w:t xml:space="preserve">const double </w:t>
+      </w:r>
+      <w:proofErr w:type="spellStart"/>
+      <w:r>
+        <w:rPr>
+          <w:rFonts w:ascii="Times New Roman" w:eastAsia="BatangChe" w:hAnsi="Times New Roman" w:cs="Times New Roman"/>
+          <w:lang w:val="en-US"/>
+        </w:rPr>
+        <w:t>g_earth</w:t>
+      </w:r>
+      <w:proofErr w:type="spellEnd"/>
+      <w:r>
+        <w:rPr>
+          <w:rFonts w:ascii="Times New Roman" w:eastAsia="BatangChe" w:hAnsi="Times New Roman" w:cs="Times New Roman"/>
+          <w:lang w:val="en-US"/>
+        </w:rPr>
+        <w:t xml:space="preserve"> = 9.8;</w:t>
       </w:r>
     </w:p>
     <w:p>
@@ -4821,11 +5791,19 @@
         </w:rPr>
         <w:tab/>
       </w:r>
-      <w:r>
-        <w:rPr>
-          <w:rFonts w:ascii="Times New Roman" w:eastAsia="BatangChe" w:hAnsi="Times New Roman" w:cs="Times New Roman"/>
-        </w:rPr>
-        <w:t xml:space="preserve">... }; Использование: </w:t>
+      <w:proofErr w:type="gramStart"/>
+      <w:r>
+        <w:rPr>
+          <w:rFonts w:ascii="Times New Roman" w:eastAsia="BatangChe" w:hAnsi="Times New Roman" w:cs="Times New Roman"/>
+        </w:rPr>
+        <w:t>... }</w:t>
+      </w:r>
+      <w:proofErr w:type="gramEnd"/>
+      <w:r>
+        <w:rPr>
+          <w:rFonts w:ascii="Times New Roman" w:eastAsia="BatangChe" w:hAnsi="Times New Roman" w:cs="Times New Roman"/>
+        </w:rPr>
+        <w:t xml:space="preserve">; Использование: </w:t>
       </w:r>
       <w:r>
         <w:rPr>
@@ -4942,7 +5920,21 @@
         <w:rPr>
           <w:rFonts w:ascii="Times New Roman" w:eastAsia="BatangChe" w:hAnsi="Times New Roman" w:cs="Times New Roman"/>
         </w:rPr>
-        <w:t>. В итоге здесь получится два разных класса. Между ними не будет работать приведение типа. Можно так сделать, чтобы человек, использующий эти объекты не мог ошибиться, передав в какую-то функцию объект не того мира. Синтаксис редкий, глобальные переменные – вообще плохо, так лучше не делать. 4) Неинстанцированный шаблон (</w:t>
+        <w:t xml:space="preserve">. В итоге здесь получится два разных класса. Между ними не будет работать приведение типа. Можно так сделать, чтобы человек, использующий эти объекты не мог ошибиться, передав в какую-то функцию объект не того мира. Синтаксис редкий, глобальные переменные – вообще плохо, так лучше не делать. 4) </w:t>
+      </w:r>
+      <w:proofErr w:type="spellStart"/>
+      <w:r>
+        <w:rPr>
+          <w:rFonts w:ascii="Times New Roman" w:eastAsia="BatangChe" w:hAnsi="Times New Roman" w:cs="Times New Roman"/>
+        </w:rPr>
+        <w:t>Неинстанцированный</w:t>
+      </w:r>
+      <w:proofErr w:type="spellEnd"/>
+      <w:r>
+        <w:rPr>
+          <w:rFonts w:ascii="Times New Roman" w:eastAsia="BatangChe" w:hAnsi="Times New Roman" w:cs="Times New Roman"/>
+        </w:rPr>
+        <w:t xml:space="preserve"> шаблон (</w:t>
       </w:r>
       <w:r>
         <w:rPr>
@@ -4971,7 +5963,48 @@
           <w:rFonts w:ascii="Times New Roman" w:eastAsia="BatangChe" w:hAnsi="Times New Roman" w:cs="Times New Roman"/>
           <w:lang w:val="en-US"/>
         </w:rPr>
-        <w:t>template &lt;class T, template &lt;class V&gt; &gt; V&lt;T&gt; create_container(size_t size) {</w:t>
+        <w:t xml:space="preserve">template &lt;class T, template &lt;class V&gt; &gt; V&lt;T&gt; </w:t>
+      </w:r>
+      <w:proofErr w:type="spellStart"/>
+      <w:r>
+        <w:rPr>
+          <w:rFonts w:ascii="Times New Roman" w:eastAsia="BatangChe" w:hAnsi="Times New Roman" w:cs="Times New Roman"/>
+          <w:lang w:val="en-US"/>
+        </w:rPr>
+        <w:t>create_</w:t>
+      </w:r>
+      <w:proofErr w:type="gramStart"/>
+      <w:r>
+        <w:rPr>
+          <w:rFonts w:ascii="Times New Roman" w:eastAsia="BatangChe" w:hAnsi="Times New Roman" w:cs="Times New Roman"/>
+          <w:lang w:val="en-US"/>
+        </w:rPr>
+        <w:t>container</w:t>
+      </w:r>
+      <w:proofErr w:type="spellEnd"/>
+      <w:r>
+        <w:rPr>
+          <w:rFonts w:ascii="Times New Roman" w:eastAsia="BatangChe" w:hAnsi="Times New Roman" w:cs="Times New Roman"/>
+          <w:lang w:val="en-US"/>
+        </w:rPr>
+        <w:t>(</w:t>
+      </w:r>
+      <w:proofErr w:type="spellStart"/>
+      <w:proofErr w:type="gramEnd"/>
+      <w:r>
+        <w:rPr>
+          <w:rFonts w:ascii="Times New Roman" w:eastAsia="BatangChe" w:hAnsi="Times New Roman" w:cs="Times New Roman"/>
+          <w:lang w:val="en-US"/>
+        </w:rPr>
+        <w:t>size_t</w:t>
+      </w:r>
+      <w:proofErr w:type="spellEnd"/>
+      <w:r>
+        <w:rPr>
+          <w:rFonts w:ascii="Times New Roman" w:eastAsia="BatangChe" w:hAnsi="Times New Roman" w:cs="Times New Roman"/>
+          <w:lang w:val="en-US"/>
+        </w:rPr>
+        <w:t xml:space="preserve"> size) {</w:t>
       </w:r>
     </w:p>
     <w:p>
@@ -5054,12 +6087,14 @@
         </w:rPr>
         <w:t>t</w:t>
       </w:r>
+      <w:proofErr w:type="gramStart"/>
       <w:r>
         <w:rPr>
           <w:rFonts w:ascii="Times New Roman" w:eastAsia="BatangChe" w:hAnsi="Times New Roman" w:cs="Times New Roman"/>
         </w:rPr>
         <w:t>; }</w:t>
       </w:r>
+      <w:proofErr w:type="gramEnd"/>
     </w:p>
     <w:p>
       <w:pPr>
@@ -5147,6 +6182,7 @@
         </w:rPr>
         <w:t xml:space="preserve">, </w:t>
       </w:r>
+      <w:proofErr w:type="gramStart"/>
       <w:r>
         <w:rPr>
           <w:rFonts w:ascii="Times New Roman" w:eastAsia="BatangChe" w:hAnsi="Times New Roman" w:cs="Times New Roman"/>
@@ -5160,6 +6196,7 @@
         </w:rPr>
         <w:t>::</w:t>
       </w:r>
+      <w:proofErr w:type="gramEnd"/>
       <w:r>
         <w:rPr>
           <w:rFonts w:ascii="Times New Roman" w:eastAsia="BatangChe" w:hAnsi="Times New Roman" w:cs="Times New Roman"/>
@@ -5288,7 +6325,21 @@
         <w:rPr>
           <w:rFonts w:ascii="Times New Roman" w:eastAsia="BatangChe" w:hAnsi="Times New Roman" w:cs="Times New Roman"/>
         </w:rPr>
-        <w:t xml:space="preserve">. Там применяются как раз такие механизмы. Передаётся тип и неинстацированный шаблон. </w:t>
+        <w:t xml:space="preserve">. Там применяются как раз такие механизмы. Передаётся тип и </w:t>
+      </w:r>
+      <w:proofErr w:type="spellStart"/>
+      <w:r>
+        <w:rPr>
+          <w:rFonts w:ascii="Times New Roman" w:eastAsia="BatangChe" w:hAnsi="Times New Roman" w:cs="Times New Roman"/>
+        </w:rPr>
+        <w:t>неинстацированный</w:t>
+      </w:r>
+      <w:proofErr w:type="spellEnd"/>
+      <w:r>
+        <w:rPr>
+          <w:rFonts w:ascii="Times New Roman" w:eastAsia="BatangChe" w:hAnsi="Times New Roman" w:cs="Times New Roman"/>
+        </w:rPr>
+        <w:t xml:space="preserve"> шаблон. </w:t>
       </w:r>
     </w:p>
     <w:p>
@@ -5304,6 +6355,7 @@
         </w:rPr>
         <w:t xml:space="preserve">Специализация шаблона. Мы описывали </w:t>
       </w:r>
+      <w:proofErr w:type="spellStart"/>
       <w:r>
         <w:rPr>
           <w:rFonts w:ascii="Times New Roman" w:eastAsia="BatangChe" w:hAnsi="Times New Roman" w:cs="Times New Roman"/>
@@ -5311,6 +6363,7 @@
         </w:rPr>
         <w:t>SafeArray</w:t>
       </w:r>
+      <w:proofErr w:type="spellEnd"/>
       <w:r>
         <w:rPr>
           <w:rFonts w:ascii="Times New Roman" w:eastAsia="BatangChe" w:hAnsi="Times New Roman" w:cs="Times New Roman"/>
@@ -5331,7 +6384,23 @@
           <w:rFonts w:ascii="Times New Roman" w:eastAsia="BatangChe" w:hAnsi="Times New Roman" w:cs="Times New Roman"/>
           <w:lang w:val="en-US"/>
         </w:rPr>
-        <w:t>template &lt;class T&gt; class SafeArray {</w:t>
+        <w:t xml:space="preserve">template &lt;class T&gt; class </w:t>
+      </w:r>
+      <w:proofErr w:type="spellStart"/>
+      <w:r>
+        <w:rPr>
+          <w:rFonts w:ascii="Times New Roman" w:eastAsia="BatangChe" w:hAnsi="Times New Roman" w:cs="Times New Roman"/>
+          <w:lang w:val="en-US"/>
+        </w:rPr>
+        <w:t>SafeArray</w:t>
+      </w:r>
+      <w:proofErr w:type="spellEnd"/>
+      <w:r>
+        <w:rPr>
+          <w:rFonts w:ascii="Times New Roman" w:eastAsia="BatangChe" w:hAnsi="Times New Roman" w:cs="Times New Roman"/>
+          <w:lang w:val="en-US"/>
+        </w:rPr>
+        <w:t xml:space="preserve"> {</w:t>
       </w:r>
     </w:p>
     <w:p>
@@ -5348,11 +6417,19 @@
         </w:rPr>
         <w:tab/>
       </w:r>
-      <w:r>
-        <w:rPr>
-          <w:rFonts w:ascii="Times New Roman" w:eastAsia="BatangChe" w:hAnsi="Times New Roman" w:cs="Times New Roman"/>
-        </w:rPr>
-        <w:t>... }; Однако я понимаю, что для некоторых типов я могу сделать более эффективную версию. И если будут создавать объект на таком типе, то поведение будет специальное. Синтаксис такой:</w:t>
+      <w:proofErr w:type="gramStart"/>
+      <w:r>
+        <w:rPr>
+          <w:rFonts w:ascii="Times New Roman" w:eastAsia="BatangChe" w:hAnsi="Times New Roman" w:cs="Times New Roman"/>
+        </w:rPr>
+        <w:t>... }</w:t>
+      </w:r>
+      <w:proofErr w:type="gramEnd"/>
+      <w:r>
+        <w:rPr>
+          <w:rFonts w:ascii="Times New Roman" w:eastAsia="BatangChe" w:hAnsi="Times New Roman" w:cs="Times New Roman"/>
+        </w:rPr>
+        <w:t>; Однако я понимаю, что для некоторых типов я могу сделать более эффективную версию. И если будут создавать объект на таком типе, то поведение будет специальное. Синтаксис такой:</w:t>
       </w:r>
     </w:p>
     <w:p>
@@ -5388,6 +6465,7 @@
         </w:rPr>
         <w:t xml:space="preserve"> </w:t>
       </w:r>
+      <w:proofErr w:type="spellStart"/>
       <w:r>
         <w:rPr>
           <w:rFonts w:ascii="Times New Roman" w:eastAsia="BatangChe" w:hAnsi="Times New Roman" w:cs="Times New Roman"/>
@@ -5395,6 +6473,7 @@
         </w:rPr>
         <w:t>SafeArray</w:t>
       </w:r>
+      <w:proofErr w:type="spellEnd"/>
       <w:r>
         <w:rPr>
           <w:rFonts w:ascii="Times New Roman" w:eastAsia="BatangChe" w:hAnsi="Times New Roman" w:cs="Times New Roman"/>
@@ -5428,8 +6507,22 @@
           <w:rFonts w:ascii="Times New Roman" w:eastAsia="BatangChe" w:hAnsi="Times New Roman" w:cs="Times New Roman"/>
         </w:rPr>
         <w:tab/>
-        <w:t xml:space="preserve">... }; Здесь можно уже описать более эффективно, хранить по 8 значений в каждом байте в массиве, вместо 8 байт. Если вызовут </w:t>
-      </w:r>
+      </w:r>
+      <w:proofErr w:type="gramStart"/>
+      <w:r>
+        <w:rPr>
+          <w:rFonts w:ascii="Times New Roman" w:eastAsia="BatangChe" w:hAnsi="Times New Roman" w:cs="Times New Roman"/>
+        </w:rPr>
+        <w:t>... }</w:t>
+      </w:r>
+      <w:proofErr w:type="gramEnd"/>
+      <w:r>
+        <w:rPr>
+          <w:rFonts w:ascii="Times New Roman" w:eastAsia="BatangChe" w:hAnsi="Times New Roman" w:cs="Times New Roman"/>
+        </w:rPr>
+        <w:t xml:space="preserve">; Здесь можно уже описать более эффективно, хранить по 8 значений в каждом байте в массиве, вместо 8 байт. Если вызовут </w:t>
+      </w:r>
+      <w:proofErr w:type="spellStart"/>
       <w:r>
         <w:rPr>
           <w:rFonts w:ascii="Times New Roman" w:eastAsia="BatangChe" w:hAnsi="Times New Roman" w:cs="Times New Roman"/>
@@ -5437,6 +6530,7 @@
         </w:rPr>
         <w:t>SafeArray</w:t>
       </w:r>
+      <w:proofErr w:type="spellEnd"/>
       <w:r>
         <w:rPr>
           <w:rFonts w:ascii="Times New Roman" w:eastAsia="BatangChe" w:hAnsi="Times New Roman" w:cs="Times New Roman"/>
@@ -5456,6 +6550,7 @@
         </w:rPr>
         <w:t xml:space="preserve">&gt; </w:t>
       </w:r>
+      <w:proofErr w:type="spellStart"/>
       <w:r>
         <w:rPr>
           <w:rFonts w:ascii="Times New Roman" w:eastAsia="BatangChe" w:hAnsi="Times New Roman" w:cs="Times New Roman"/>
@@ -5463,12 +6558,14 @@
         </w:rPr>
         <w:t>ar</w:t>
       </w:r>
+      <w:proofErr w:type="spellEnd"/>
       <w:r>
         <w:rPr>
           <w:rFonts w:ascii="Times New Roman" w:eastAsia="BatangChe" w:hAnsi="Times New Roman" w:cs="Times New Roman"/>
         </w:rPr>
         <w:t xml:space="preserve">; то применится общий шаблон, если </w:t>
       </w:r>
+      <w:proofErr w:type="spellStart"/>
       <w:r>
         <w:rPr>
           <w:rFonts w:ascii="Times New Roman" w:eastAsia="BatangChe" w:hAnsi="Times New Roman" w:cs="Times New Roman"/>
@@ -5476,6 +6573,7 @@
         </w:rPr>
         <w:t>SafeArray</w:t>
       </w:r>
+      <w:proofErr w:type="spellEnd"/>
       <w:r>
         <w:rPr>
           <w:rFonts w:ascii="Times New Roman" w:eastAsia="BatangChe" w:hAnsi="Times New Roman" w:cs="Times New Roman"/>
@@ -5495,6 +6593,7 @@
         </w:rPr>
         <w:t xml:space="preserve">&gt; </w:t>
       </w:r>
+      <w:proofErr w:type="spellStart"/>
       <w:r>
         <w:rPr>
           <w:rFonts w:ascii="Times New Roman" w:eastAsia="BatangChe" w:hAnsi="Times New Roman" w:cs="Times New Roman"/>
@@ -5502,6 +6601,7 @@
         </w:rPr>
         <w:t>arr</w:t>
       </w:r>
+      <w:proofErr w:type="spellEnd"/>
       <w:r>
         <w:rPr>
           <w:rFonts w:ascii="Times New Roman" w:eastAsia="BatangChe" w:hAnsi="Times New Roman" w:cs="Times New Roman"/>
@@ -5542,14 +6642,31 @@
           <w:rFonts w:ascii="Times New Roman" w:eastAsia="BatangChe" w:hAnsi="Times New Roman" w:cs="Times New Roman"/>
           <w:lang w:val="en-US"/>
         </w:rPr>
-        <w:t>template &lt;size_t n&gt; class Points {</w:t>
-      </w:r>
-    </w:p>
-    <w:p>
-      <w:pPr>
-        <w:spacing w:line="240" w:lineRule="auto"/>
-        <w:rPr>
-          <w:rFonts w:ascii="Times New Roman" w:eastAsia="BatangChe" w:hAnsi="Times New Roman" w:cs="Times New Roman"/>
+        <w:t>template &lt;</w:t>
+      </w:r>
+      <w:proofErr w:type="spellStart"/>
+      <w:r>
+        <w:rPr>
+          <w:rFonts w:ascii="Times New Roman" w:eastAsia="BatangChe" w:hAnsi="Times New Roman" w:cs="Times New Roman"/>
+          <w:lang w:val="en-US"/>
+        </w:rPr>
+        <w:t>size_t</w:t>
+      </w:r>
+      <w:proofErr w:type="spellEnd"/>
+      <w:r>
+        <w:rPr>
+          <w:rFonts w:ascii="Times New Roman" w:eastAsia="BatangChe" w:hAnsi="Times New Roman" w:cs="Times New Roman"/>
+          <w:lang w:val="en-US"/>
+        </w:rPr>
+        <w:t xml:space="preserve"> n&gt; class Points {</w:t>
+      </w:r>
+    </w:p>
+    <w:p>
+      <w:pPr>
+        <w:spacing w:line="240" w:lineRule="auto"/>
+        <w:rPr>
+          <w:rFonts w:ascii="Times New Roman" w:eastAsia="BatangChe" w:hAnsi="Times New Roman" w:cs="Times New Roman"/>
+          <w:lang w:val="en-US"/>
         </w:rPr>
       </w:pPr>
       <w:r>
@@ -5563,9 +6680,11 @@
       <w:r>
         <w:rPr>
           <w:rFonts w:ascii="Times New Roman" w:eastAsia="BatangChe" w:hAnsi="Times New Roman" w:cs="Times New Roman"/>
+          <w:lang w:val="en-US"/>
         </w:rPr>
         <w:t xml:space="preserve"> </w:t>
       </w:r>
+      <w:proofErr w:type="spellStart"/>
       <w:r>
         <w:rPr>
           <w:rFonts w:ascii="Times New Roman" w:eastAsia="BatangChe" w:hAnsi="Times New Roman" w:cs="Times New Roman"/>
@@ -5573,9 +6692,11 @@
         </w:rPr>
         <w:t>arr</w:t>
       </w:r>
-      <w:r>
-        <w:rPr>
-          <w:rFonts w:ascii="Times New Roman" w:eastAsia="BatangChe" w:hAnsi="Times New Roman" w:cs="Times New Roman"/>
+      <w:proofErr w:type="spellEnd"/>
+      <w:r>
+        <w:rPr>
+          <w:rFonts w:ascii="Times New Roman" w:eastAsia="BatangChe" w:hAnsi="Times New Roman" w:cs="Times New Roman"/>
+          <w:lang w:val="en-US"/>
         </w:rPr>
         <w:t>[</w:t>
       </w:r>
@@ -5589,6 +6710,7 @@
       <w:r>
         <w:rPr>
           <w:rFonts w:ascii="Times New Roman" w:eastAsia="BatangChe" w:hAnsi="Times New Roman" w:cs="Times New Roman"/>
+          <w:lang w:val="en-US"/>
         </w:rPr>
         <w:t>];</w:t>
       </w:r>
@@ -5691,7 +6813,21 @@
         <w:rPr>
           <w:rFonts w:ascii="Times New Roman" w:eastAsia="BatangChe" w:hAnsi="Times New Roman" w:cs="Times New Roman"/>
         </w:rPr>
-        <w:t>; ... }; Специализация – указание специальных случаев. Посмотрим ещё пару примеров:</w:t>
+        <w:t xml:space="preserve">; </w:t>
+      </w:r>
+      <w:proofErr w:type="gramStart"/>
+      <w:r>
+        <w:rPr>
+          <w:rFonts w:ascii="Times New Roman" w:eastAsia="BatangChe" w:hAnsi="Times New Roman" w:cs="Times New Roman"/>
+        </w:rPr>
+        <w:t>... }</w:t>
+      </w:r>
+      <w:proofErr w:type="gramEnd"/>
+      <w:r>
+        <w:rPr>
+          <w:rFonts w:ascii="Times New Roman" w:eastAsia="BatangChe" w:hAnsi="Times New Roman" w:cs="Times New Roman"/>
+        </w:rPr>
+        <w:t>; Специализация – указание специальных случаев. Посмотрим ещё пару примеров:</w:t>
       </w:r>
     </w:p>
     <w:p>
@@ -5753,6 +6889,7 @@
         </w:rPr>
         <w:t xml:space="preserve"> </w:t>
       </w:r>
+      <w:proofErr w:type="spellStart"/>
       <w:r>
         <w:rPr>
           <w:rFonts w:ascii="Times New Roman" w:eastAsia="BatangChe" w:hAnsi="Times New Roman" w:cs="Times New Roman"/>
@@ -5760,6 +6897,7 @@
         </w:rPr>
         <w:t>MyArray</w:t>
       </w:r>
+      <w:proofErr w:type="spellEnd"/>
       <w:r>
         <w:rPr>
           <w:rFonts w:ascii="Times New Roman" w:eastAsia="BatangChe" w:hAnsi="Times New Roman" w:cs="Times New Roman"/>
@@ -5777,23 +6915,85 @@
         <w:rPr>
           <w:rFonts w:ascii="Times New Roman" w:eastAsia="BatangChe" w:hAnsi="Times New Roman" w:cs="Times New Roman"/>
         </w:rPr>
-        <w:t>*&gt; { ... };</w:t>
-      </w:r>
-    </w:p>
-    <w:p>
-      <w:pPr>
-        <w:spacing w:line="240" w:lineRule="auto"/>
-        <w:rPr>
-          <w:rFonts w:ascii="Times New Roman" w:eastAsia="BatangChe" w:hAnsi="Times New Roman" w:cs="Times New Roman"/>
-          <w:lang w:val="en-US"/>
-        </w:rPr>
-      </w:pPr>
-      <w:r>
-        <w:rPr>
-          <w:rFonts w:ascii="Times New Roman" w:eastAsia="BatangChe" w:hAnsi="Times New Roman" w:cs="Times New Roman"/>
-          <w:lang w:val="en-US"/>
-        </w:rPr>
-        <w:t>template &lt;class T&gt; class MyArray &lt;MyArray &lt;T&gt; &gt; { ... };</w:t>
+        <w:t xml:space="preserve">*&gt; </w:t>
+      </w:r>
+      <w:proofErr w:type="gramStart"/>
+      <w:r>
+        <w:rPr>
+          <w:rFonts w:ascii="Times New Roman" w:eastAsia="BatangChe" w:hAnsi="Times New Roman" w:cs="Times New Roman"/>
+        </w:rPr>
+        <w:t>{ ...</w:t>
+      </w:r>
+      <w:proofErr w:type="gramEnd"/>
+      <w:r>
+        <w:rPr>
+          <w:rFonts w:ascii="Times New Roman" w:eastAsia="BatangChe" w:hAnsi="Times New Roman" w:cs="Times New Roman"/>
+        </w:rPr>
+        <w:t xml:space="preserve"> };</w:t>
+      </w:r>
+    </w:p>
+    <w:p>
+      <w:pPr>
+        <w:spacing w:line="240" w:lineRule="auto"/>
+        <w:rPr>
+          <w:rFonts w:ascii="Times New Roman" w:eastAsia="BatangChe" w:hAnsi="Times New Roman" w:cs="Times New Roman"/>
+          <w:lang w:val="en-US"/>
+        </w:rPr>
+      </w:pPr>
+      <w:r>
+        <w:rPr>
+          <w:rFonts w:ascii="Times New Roman" w:eastAsia="BatangChe" w:hAnsi="Times New Roman" w:cs="Times New Roman"/>
+          <w:lang w:val="en-US"/>
+        </w:rPr>
+        <w:t xml:space="preserve">template &lt;class T&gt; class </w:t>
+      </w:r>
+      <w:proofErr w:type="spellStart"/>
+      <w:r>
+        <w:rPr>
+          <w:rFonts w:ascii="Times New Roman" w:eastAsia="BatangChe" w:hAnsi="Times New Roman" w:cs="Times New Roman"/>
+          <w:lang w:val="en-US"/>
+        </w:rPr>
+        <w:t>MyArray</w:t>
+      </w:r>
+      <w:proofErr w:type="spellEnd"/>
+      <w:r>
+        <w:rPr>
+          <w:rFonts w:ascii="Times New Roman" w:eastAsia="BatangChe" w:hAnsi="Times New Roman" w:cs="Times New Roman"/>
+          <w:lang w:val="en-US"/>
+        </w:rPr>
+        <w:t xml:space="preserve"> &lt;</w:t>
+      </w:r>
+      <w:proofErr w:type="spellStart"/>
+      <w:r>
+        <w:rPr>
+          <w:rFonts w:ascii="Times New Roman" w:eastAsia="BatangChe" w:hAnsi="Times New Roman" w:cs="Times New Roman"/>
+          <w:lang w:val="en-US"/>
+        </w:rPr>
+        <w:t>MyArray</w:t>
+      </w:r>
+      <w:proofErr w:type="spellEnd"/>
+      <w:r>
+        <w:rPr>
+          <w:rFonts w:ascii="Times New Roman" w:eastAsia="BatangChe" w:hAnsi="Times New Roman" w:cs="Times New Roman"/>
+          <w:lang w:val="en-US"/>
+        </w:rPr>
+        <w:t xml:space="preserve"> &lt;T&gt; &gt; </w:t>
+      </w:r>
+      <w:proofErr w:type="gramStart"/>
+      <w:r>
+        <w:rPr>
+          <w:rFonts w:ascii="Times New Roman" w:eastAsia="BatangChe" w:hAnsi="Times New Roman" w:cs="Times New Roman"/>
+          <w:lang w:val="en-US"/>
+        </w:rPr>
+        <w:t>{ ...</w:t>
+      </w:r>
+      <w:proofErr w:type="gramEnd"/>
+      <w:r>
+        <w:rPr>
+          <w:rFonts w:ascii="Times New Roman" w:eastAsia="BatangChe" w:hAnsi="Times New Roman" w:cs="Times New Roman"/>
+          <w:lang w:val="en-US"/>
+        </w:rPr>
+        <w:t xml:space="preserve"> };</w:t>
       </w:r>
     </w:p>
     <w:p>
@@ -5810,6 +7010,7 @@
         </w:rPr>
         <w:t xml:space="preserve">Такая специализация говорит, что можно делать </w:t>
       </w:r>
+      <w:proofErr w:type="spellStart"/>
       <w:r>
         <w:rPr>
           <w:rFonts w:ascii="Times New Roman" w:eastAsia="BatangChe" w:hAnsi="Times New Roman" w:cs="Times New Roman"/>
@@ -5817,6 +7018,7 @@
         </w:rPr>
         <w:t>MyArray</w:t>
       </w:r>
+      <w:proofErr w:type="spellEnd"/>
       <w:r>
         <w:rPr>
           <w:rFonts w:ascii="Times New Roman" w:eastAsia="BatangChe" w:hAnsi="Times New Roman" w:cs="Times New Roman"/>
@@ -5836,6 +7038,7 @@
         </w:rPr>
         <w:t xml:space="preserve">*&gt; </w:t>
       </w:r>
+      <w:proofErr w:type="spellStart"/>
       <w:r>
         <w:rPr>
           <w:rFonts w:ascii="Times New Roman" w:eastAsia="BatangChe" w:hAnsi="Times New Roman" w:cs="Times New Roman"/>
@@ -5843,11 +7046,26 @@
         </w:rPr>
         <w:t>ar</w:t>
       </w:r>
-      <w:r>
-        <w:rPr>
-          <w:rFonts w:ascii="Times New Roman" w:eastAsia="BatangChe" w:hAnsi="Times New Roman" w:cs="Times New Roman"/>
-        </w:rPr>
-        <w:t xml:space="preserve">; - будет работать первая специализация, второй вариант – двумерные массивы. Если без специализации, то вариант только по-старинке организовывать циклы с </w:t>
+      <w:proofErr w:type="spellEnd"/>
+      <w:r>
+        <w:rPr>
+          <w:rFonts w:ascii="Times New Roman" w:eastAsia="BatangChe" w:hAnsi="Times New Roman" w:cs="Times New Roman"/>
+        </w:rPr>
+        <w:t xml:space="preserve">; - будет работать первая специализация, второй вариант – двумерные массивы. Если без специализации, то вариант только </w:t>
+      </w:r>
+      <w:proofErr w:type="spellStart"/>
+      <w:r>
+        <w:rPr>
+          <w:rFonts w:ascii="Times New Roman" w:eastAsia="BatangChe" w:hAnsi="Times New Roman" w:cs="Times New Roman"/>
+        </w:rPr>
+        <w:t>по-старинке</w:t>
+      </w:r>
+      <w:proofErr w:type="spellEnd"/>
+      <w:r>
+        <w:rPr>
+          <w:rFonts w:ascii="Times New Roman" w:eastAsia="BatangChe" w:hAnsi="Times New Roman" w:cs="Times New Roman"/>
+        </w:rPr>
+        <w:t xml:space="preserve"> организовывать циклы с </w:t>
       </w:r>
       <w:r>
         <w:rPr>
@@ -5862,6 +7080,7 @@
         </w:rPr>
         <w:t xml:space="preserve"> и указателями. А здесь можно </w:t>
       </w:r>
+      <w:proofErr w:type="spellStart"/>
       <w:r>
         <w:rPr>
           <w:rFonts w:ascii="Times New Roman" w:eastAsia="BatangChe" w:hAnsi="Times New Roman" w:cs="Times New Roman"/>
@@ -5869,12 +7088,14 @@
         </w:rPr>
         <w:t>MyArray</w:t>
       </w:r>
+      <w:proofErr w:type="spellEnd"/>
       <w:r>
         <w:rPr>
           <w:rFonts w:ascii="Times New Roman" w:eastAsia="BatangChe" w:hAnsi="Times New Roman" w:cs="Times New Roman"/>
         </w:rPr>
         <w:t xml:space="preserve"> &lt;</w:t>
       </w:r>
+      <w:proofErr w:type="spellStart"/>
       <w:r>
         <w:rPr>
           <w:rFonts w:ascii="Times New Roman" w:eastAsia="BatangChe" w:hAnsi="Times New Roman" w:cs="Times New Roman"/>
@@ -5882,6 +7103,7 @@
         </w:rPr>
         <w:t>MyArray</w:t>
       </w:r>
+      <w:proofErr w:type="spellEnd"/>
       <w:r>
         <w:rPr>
           <w:rFonts w:ascii="Times New Roman" w:eastAsia="BatangChe" w:hAnsi="Times New Roman" w:cs="Times New Roman"/>
@@ -5895,11 +7117,19 @@
         </w:rPr>
         <w:t>int</w:t>
       </w:r>
-      <w:r>
-        <w:rPr>
-          <w:rFonts w:ascii="Times New Roman" w:eastAsia="BatangChe" w:hAnsi="Times New Roman" w:cs="Times New Roman"/>
-        </w:rPr>
-        <w:t xml:space="preserve">&gt; &gt; </w:t>
+      <w:proofErr w:type="gramStart"/>
+      <w:r>
+        <w:rPr>
+          <w:rFonts w:ascii="Times New Roman" w:eastAsia="BatangChe" w:hAnsi="Times New Roman" w:cs="Times New Roman"/>
+        </w:rPr>
+        <w:t>&gt; &gt;</w:t>
+      </w:r>
+      <w:proofErr w:type="gramEnd"/>
+      <w:r>
+        <w:rPr>
+          <w:rFonts w:ascii="Times New Roman" w:eastAsia="BatangChe" w:hAnsi="Times New Roman" w:cs="Times New Roman"/>
+        </w:rPr>
+        <w:t xml:space="preserve"> </w:t>
       </w:r>
       <w:r>
         <w:rPr>
@@ -5958,7 +7188,23 @@
           <w:rFonts w:ascii="Times New Roman" w:eastAsia="BatangChe" w:hAnsi="Times New Roman" w:cs="Times New Roman"/>
           <w:lang w:val="en-US"/>
         </w:rPr>
-        <w:t xml:space="preserve">template &lt;class T&gt; void sort (T&amp; t) {  } – </w:t>
+        <w:t xml:space="preserve">template &lt;class T&gt; void sort (T&amp; t) </w:t>
+      </w:r>
+      <w:proofErr w:type="gramStart"/>
+      <w:r>
+        <w:rPr>
+          <w:rFonts w:ascii="Times New Roman" w:eastAsia="BatangChe" w:hAnsi="Times New Roman" w:cs="Times New Roman"/>
+          <w:lang w:val="en-US"/>
+        </w:rPr>
+        <w:t>{  }</w:t>
+      </w:r>
+      <w:proofErr w:type="gramEnd"/>
+      <w:r>
+        <w:rPr>
+          <w:rFonts w:ascii="Times New Roman" w:eastAsia="BatangChe" w:hAnsi="Times New Roman" w:cs="Times New Roman"/>
+          <w:lang w:val="en-US"/>
+        </w:rPr>
+        <w:t xml:space="preserve"> – </w:t>
       </w:r>
       <w:r>
         <w:rPr>
@@ -6056,8 +7302,15 @@
       <w:r>
         <w:rPr>
           <w:rFonts w:ascii="Times New Roman" w:eastAsia="BatangChe" w:hAnsi="Times New Roman" w:cs="Times New Roman"/>
-        </w:rPr>
-        <w:t>Параметры по умолчанию. Синтаксис:</w:t>
+          <w:u w:val="single"/>
+        </w:rPr>
+        <w:t>Параметры по умолчанию</w:t>
+      </w:r>
+      <w:r>
+        <w:rPr>
+          <w:rFonts w:ascii="Times New Roman" w:eastAsia="BatangChe" w:hAnsi="Times New Roman" w:cs="Times New Roman"/>
+        </w:rPr>
+        <w:t>. Синтаксис:</w:t>
       </w:r>
     </w:p>
     <w:p>
@@ -6183,7 +7436,35 @@
         <w:rPr>
           <w:rFonts w:ascii="Times New Roman" w:eastAsia="BatangChe" w:hAnsi="Times New Roman" w:cs="Times New Roman"/>
         </w:rPr>
-        <w:t xml:space="preserve">; ... }; // То есть если этот шаблон инстанцировать </w:t>
+        <w:t xml:space="preserve">; </w:t>
+      </w:r>
+      <w:proofErr w:type="gramStart"/>
+      <w:r>
+        <w:rPr>
+          <w:rFonts w:ascii="Times New Roman" w:eastAsia="BatangChe" w:hAnsi="Times New Roman" w:cs="Times New Roman"/>
+        </w:rPr>
+        <w:t>... }</w:t>
+      </w:r>
+      <w:proofErr w:type="gramEnd"/>
+      <w:r>
+        <w:rPr>
+          <w:rFonts w:ascii="Times New Roman" w:eastAsia="BatangChe" w:hAnsi="Times New Roman" w:cs="Times New Roman"/>
+        </w:rPr>
+        <w:t xml:space="preserve">; // То есть если этот шаблон </w:t>
+      </w:r>
+      <w:proofErr w:type="spellStart"/>
+      <w:r>
+        <w:rPr>
+          <w:rFonts w:ascii="Times New Roman" w:eastAsia="BatangChe" w:hAnsi="Times New Roman" w:cs="Times New Roman"/>
+        </w:rPr>
+        <w:t>инстанцировать</w:t>
+      </w:r>
+      <w:proofErr w:type="spellEnd"/>
+      <w:r>
+        <w:rPr>
+          <w:rFonts w:ascii="Times New Roman" w:eastAsia="BatangChe" w:hAnsi="Times New Roman" w:cs="Times New Roman"/>
+        </w:rPr>
+        <w:t xml:space="preserve"> </w:t>
       </w:r>
       <w:r>
         <w:rPr>
@@ -6342,6 +7623,7 @@
         </w:rPr>
         <w:t>2=</w:t>
       </w:r>
+      <w:proofErr w:type="gramStart"/>
       <w:r>
         <w:rPr>
           <w:rFonts w:ascii="Times New Roman" w:eastAsia="BatangChe" w:hAnsi="Times New Roman" w:cs="Times New Roman"/>
@@ -6353,7 +7635,14 @@
         <w:rPr>
           <w:rFonts w:ascii="Times New Roman" w:eastAsia="BatangChe" w:hAnsi="Times New Roman" w:cs="Times New Roman"/>
         </w:rPr>
-        <w:t xml:space="preserve"> &gt; </w:t>
+        <w:t xml:space="preserve"> &gt;</w:t>
+      </w:r>
+      <w:proofErr w:type="gramEnd"/>
+      <w:r>
+        <w:rPr>
+          <w:rFonts w:ascii="Times New Roman" w:eastAsia="BatangChe" w:hAnsi="Times New Roman" w:cs="Times New Roman"/>
+        </w:rPr>
+        <w:t xml:space="preserve"> </w:t>
       </w:r>
       <w:r>
         <w:rPr>

</xml_diff>